<commit_message>
Update System design doc FR2
</commit_message>
<xml_diff>
--- a/System_design.docx
+++ b/System_design.docx
@@ -194,7 +194,11 @@
         </w:tabs>
       </w:pPr>
       <w:r>
-        <w:t>The concrete Patient</w:t>
+        <w:t xml:space="preserve">The concrete </w:t>
+      </w:r>
+      <w:proofErr w:type="spellStart"/>
+      <w:r>
+        <w:t>Patient</w:t>
       </w:r>
       <w:r>
         <w:t>File</w:t>
@@ -205,6 +209,7 @@
       <w:r>
         <w:t>Adapter</w:t>
       </w:r>
+      <w:proofErr w:type="spellEnd"/>
       <w:r>
         <w:t xml:space="preserve"> </w:t>
       </w:r>
@@ -212,19 +217,26 @@
         <w:t>delegates</w:t>
       </w:r>
       <w:r>
-        <w:t xml:space="preserve"> PatientFileLoader to load the patients’ data</w:t>
-      </w:r>
-      <w:r>
-        <w:t xml:space="preserve"> from file </w:t>
-      </w:r>
-      <w:r>
-        <w:t xml:space="preserve">by calling  </w:t>
-      </w:r>
+        <w:t xml:space="preserve"> work of loading to the </w:t>
+      </w:r>
+      <w:proofErr w:type="spellStart"/>
+      <w:r>
+        <w:t>adaptee</w:t>
+      </w:r>
+      <w:proofErr w:type="spellEnd"/>
+      <w:r>
+        <w:t xml:space="preserve"> PatientFileLoader by calling  </w:t>
+      </w:r>
+      <w:proofErr w:type="spellStart"/>
       <w:r>
         <w:t>PatientFileLoader</w:t>
       </w:r>
       <w:r>
-        <w:t>.loadPatientFile()</w:t>
+        <w:t>.loadPatientFile</w:t>
+      </w:r>
+      <w:proofErr w:type="spellEnd"/>
+      <w:r>
+        <w:t>()</w:t>
       </w:r>
       <w:r>
         <w:t xml:space="preserve"> and gets vector of patients.</w:t>
@@ -254,7 +266,16 @@
         <w:t>s</w:t>
       </w:r>
       <w:r>
-        <w:t xml:space="preserve"> the patient details and construct patient objects which are added to the vector.</w:t>
+        <w:t xml:space="preserve"> the patient details and construct patient objects which are </w:t>
+      </w:r>
+      <w:r>
+        <w:t>appended</w:t>
+      </w:r>
+      <w:r>
+        <w:t xml:space="preserve">      </w:t>
+      </w:r>
+      <w:r>
+        <w:t xml:space="preserve"> to the vector.</w:t>
       </w:r>
     </w:p>
     <w:p>
@@ -339,7 +360,15 @@
         <w:t>Then I refactored code and added</w:t>
       </w:r>
       <w:r>
-        <w:t xml:space="preserve"> the PatientFileLoaderAdapter </w:t>
+        <w:t xml:space="preserve"> the </w:t>
+      </w:r>
+      <w:proofErr w:type="spellStart"/>
+      <w:r>
+        <w:t>PatientFileLoaderAdapter</w:t>
+      </w:r>
+      <w:proofErr w:type="spellEnd"/>
+      <w:r>
+        <w:t xml:space="preserve"> </w:t>
       </w:r>
       <w:r>
         <w:t>0967db0770a2fdb8a81cad2d261c9f93191fe510</w:t>
@@ -369,6 +398,281 @@
           <w:tab w:val="left" w:pos="1171"/>
         </w:tabs>
       </w:pPr>
+    </w:p>
+    <w:p>
+      <w:pPr>
+        <w:pStyle w:val="Heading2"/>
+      </w:pPr>
+      <w:r>
+        <w:t>FR2</w:t>
+      </w:r>
+    </w:p>
+    <w:p>
+      <w:pPr>
+        <w:keepNext/>
+        <w:tabs>
+          <w:tab w:val="left" w:pos="1171"/>
+        </w:tabs>
+      </w:pPr>
+      <w:r>
+        <w:drawing>
+          <wp:inline distT="0" distB="0" distL="0" distR="0" wp14:anchorId="62BEFAC7" wp14:editId="0C9980CD">
+            <wp:extent cx="5731510" cy="4512310"/>
+            <wp:effectExtent l="0" t="0" r="2540" b="2540"/>
+            <wp:docPr id="1424097057" name="Picture 1"/>
+            <wp:cNvGraphicFramePr>
+              <a:graphicFrameLocks xmlns:a="http://schemas.openxmlformats.org/drawingml/2006/main" noChangeAspect="1"/>
+            </wp:cNvGraphicFramePr>
+            <a:graphic xmlns:a="http://schemas.openxmlformats.org/drawingml/2006/main">
+              <a:graphicData uri="http://schemas.openxmlformats.org/drawingml/2006/picture">
+                <pic:pic xmlns:pic="http://schemas.openxmlformats.org/drawingml/2006/picture">
+                  <pic:nvPicPr>
+                    <pic:cNvPr id="1424097057" name=""/>
+                    <pic:cNvPicPr/>
+                  </pic:nvPicPr>
+                  <pic:blipFill>
+                    <a:blip r:embed="rId6"/>
+                    <a:stretch>
+                      <a:fillRect/>
+                    </a:stretch>
+                  </pic:blipFill>
+                  <pic:spPr>
+                    <a:xfrm>
+                      <a:off x="0" y="0"/>
+                      <a:ext cx="5731510" cy="4512310"/>
+                    </a:xfrm>
+                    <a:prstGeom prst="rect">
+                      <a:avLst/>
+                    </a:prstGeom>
+                  </pic:spPr>
+                </pic:pic>
+              </a:graphicData>
+            </a:graphic>
+          </wp:inline>
+        </w:drawing>
+      </w:r>
+    </w:p>
+    <w:p>
+      <w:pPr>
+        <w:pStyle w:val="Caption"/>
+      </w:pPr>
+      <w:r>
+        <w:t xml:space="preserve">Figure </w:t>
+      </w:r>
+      <w:r>
+        <w:fldChar w:fldCharType="begin"/>
+      </w:r>
+      <w:r>
+        <w:instrText xml:space="preserve"> SEQ Figure \* ARABIC </w:instrText>
+      </w:r>
+      <w:r>
+        <w:fldChar w:fldCharType="separate"/>
+      </w:r>
+      <w:r>
+        <w:rPr>
+          <w:noProof/>
+        </w:rPr>
+        <w:t>2</w:t>
+      </w:r>
+      <w:r>
+        <w:fldChar w:fldCharType="end"/>
+      </w:r>
+      <w:r>
+        <w:t xml:space="preserve"> Composite Design Pattern</w:t>
+      </w:r>
+    </w:p>
+    <w:p>
+      <w:r>
+        <w:t>The system must load the data from multiple sources by default. The current design could not support loading from patients’ data from multiple sources. So, system design pattern in the Figure 2 facilitates to achieve this goal</w:t>
+      </w:r>
+      <w:r>
+        <w:t xml:space="preserve"> in a flexible way</w:t>
+      </w:r>
+      <w:r>
+        <w:t>.</w:t>
+      </w:r>
+      <w:r>
+        <w:t xml:space="preserve"> </w:t>
+      </w:r>
+      <w:r>
+        <w:t xml:space="preserve">The composite class holds a collection of AbstractPatientDatabaseLoader </w:t>
+      </w:r>
+      <w:r>
+        <w:t xml:space="preserve">pointers. </w:t>
+      </w:r>
+      <w:r>
+        <w:t xml:space="preserve">It implements the </w:t>
+      </w:r>
+      <w:r>
+        <w:lastRenderedPageBreak/>
+        <w:t>same interface and delegates operations to all contained loaders.</w:t>
+      </w:r>
+      <w:r>
+        <w:t xml:space="preserve"> It orchestrates other loaders.</w:t>
+      </w:r>
+    </w:p>
+    <w:p>
+      <w:r>
+        <w:rPr>
+          <w:b/>
+          <w:bCs/>
+        </w:rPr>
+        <w:t>How it works:</w:t>
+      </w:r>
+    </w:p>
+    <w:p>
+      <w:pPr>
+        <w:pStyle w:val="ListParagraph"/>
+        <w:numPr>
+          <w:ilvl w:val="0"/>
+          <w:numId w:val="3"/>
+        </w:numPr>
+      </w:pPr>
+      <w:r>
+        <w:t xml:space="preserve">In PatientManagementSystem, a </w:t>
+      </w:r>
+      <w:proofErr w:type="spellStart"/>
+      <w:r>
+        <w:t>CompositePatientsLoader</w:t>
+      </w:r>
+      <w:proofErr w:type="spellEnd"/>
+      <w:r>
+        <w:t xml:space="preserve"> is created. Both a PatientDatabaseLoader and a </w:t>
+      </w:r>
+      <w:proofErr w:type="spellStart"/>
+      <w:r>
+        <w:t>PatientFileLoaderAdapter</w:t>
+      </w:r>
+      <w:proofErr w:type="spellEnd"/>
+      <w:r>
+        <w:t xml:space="preserve"> (wrapping a PatientFileLoader) are added to it using </w:t>
+      </w:r>
+      <w:proofErr w:type="spellStart"/>
+      <w:r>
+        <w:t>addPatientLoader</w:t>
+      </w:r>
+      <w:proofErr w:type="spellEnd"/>
+      <w:r>
+        <w:t>().</w:t>
+      </w:r>
+    </w:p>
+    <w:p>
+      <w:pPr>
+        <w:pStyle w:val="ListParagraph"/>
+        <w:numPr>
+          <w:ilvl w:val="0"/>
+          <w:numId w:val="3"/>
+        </w:numPr>
+      </w:pPr>
+      <w:r>
+        <w:t xml:space="preserve">The system interacts only with the AbstractPatientDatabaseLoader interface. When initialiseConnection(), </w:t>
+      </w:r>
+      <w:proofErr w:type="spellStart"/>
+      <w:r>
+        <w:t>loadPatients</w:t>
+      </w:r>
+      <w:proofErr w:type="spellEnd"/>
+      <w:r>
+        <w:t>(), or closeConnection() is called on the composite, it forwards these calls to all contained loaders.</w:t>
+      </w:r>
+    </w:p>
+    <w:p>
+      <w:pPr>
+        <w:pStyle w:val="ListParagraph"/>
+        <w:numPr>
+          <w:ilvl w:val="0"/>
+          <w:numId w:val="3"/>
+        </w:numPr>
+      </w:pPr>
+      <w:r>
+        <w:t xml:space="preserve">When </w:t>
+      </w:r>
+      <w:proofErr w:type="spellStart"/>
+      <w:r>
+        <w:t>loadPatients</w:t>
+      </w:r>
+      <w:proofErr w:type="spellEnd"/>
+      <w:r>
+        <w:t xml:space="preserve">() is called, the composite iterates through each loader and calls their </w:t>
+      </w:r>
+      <w:proofErr w:type="spellStart"/>
+      <w:r>
+        <w:t>loadPatients</w:t>
+      </w:r>
+      <w:proofErr w:type="spellEnd"/>
+      <w:r>
+        <w:t xml:space="preserve">() method, patients </w:t>
+      </w:r>
+      <w:r>
+        <w:t>are</w:t>
+      </w:r>
+      <w:r>
+        <w:t xml:space="preserve"> loaded from multiple sources into a single patient list.</w:t>
+      </w:r>
+    </w:p>
+    <w:p>
+      <w:r>
+        <w:rPr>
+          <w:b/>
+          <w:bCs/>
+        </w:rPr>
+        <w:t>Git commits</w:t>
+      </w:r>
+      <w:r>
+        <w:t>:</w:t>
+      </w:r>
+    </w:p>
+    <w:p>
+      <w:pPr>
+        <w:pStyle w:val="ListParagraph"/>
+        <w:numPr>
+          <w:ilvl w:val="0"/>
+          <w:numId w:val="4"/>
+        </w:numPr>
+      </w:pPr>
+      <w:r>
+        <w:t xml:space="preserve">First added </w:t>
+      </w:r>
+      <w:proofErr w:type="spellStart"/>
+      <w:r>
+        <w:t>CompositePatientsLoader</w:t>
+      </w:r>
+      <w:proofErr w:type="spellEnd"/>
+      <w:r>
+        <w:t xml:space="preserve"> class </w:t>
+      </w:r>
+      <w:r>
+        <w:t>d1b7fc34e97f77592bb7eba1aeae9a97e2d4917b</w:t>
+      </w:r>
+    </w:p>
+    <w:p>
+      <w:pPr>
+        <w:pStyle w:val="ListParagraph"/>
+        <w:numPr>
+          <w:ilvl w:val="0"/>
+          <w:numId w:val="4"/>
+        </w:numPr>
+      </w:pPr>
+      <w:r>
+        <w:t xml:space="preserve">Then I refactored </w:t>
+      </w:r>
+      <w:r>
+        <w:t>PatientManagementSystem</w:t>
+      </w:r>
+      <w:r>
+        <w:t xml:space="preserve"> to use </w:t>
+      </w:r>
+      <w:proofErr w:type="spellStart"/>
+      <w:r>
+        <w:t>CompositePatientsLoader</w:t>
+      </w:r>
+      <w:proofErr w:type="spellEnd"/>
+      <w:r>
+        <w:t xml:space="preserve"> </w:t>
+      </w:r>
+      <w:r>
+        <w:t>002ddf4a99724518c15ad4ca8049ae6543ed48c9</w:t>
+      </w:r>
     </w:p>
     <w:sectPr>
       <w:pgSz w:w="11906" w:h="16838"/>
@@ -469,6 +773,205 @@
     </w:lvl>
   </w:abstractNum>
   <w:abstractNum w:abstractNumId="1" w15:restartNumberingAfterBreak="0">
+    <w:nsid w:val="4B1D608F"/>
+    <w:multiLevelType w:val="hybridMultilevel"/>
+    <w:tmpl w:val="44421552"/>
+    <w:lvl w:ilvl="0" w:tplc="0C090001">
+      <w:start w:val="1"/>
+      <w:numFmt w:val="bullet"/>
+      <w:lvlText w:val=""/>
+      <w:lvlJc w:val="left"/>
+      <w:pPr>
+        <w:ind w:left="720" w:hanging="360"/>
+      </w:pPr>
+      <w:rPr>
+        <w:rFonts w:ascii="Symbol" w:hAnsi="Symbol" w:hint="default"/>
+      </w:rPr>
+    </w:lvl>
+    <w:lvl w:ilvl="1" w:tplc="0C090003" w:tentative="1">
+      <w:start w:val="1"/>
+      <w:numFmt w:val="bullet"/>
+      <w:lvlText w:val="o"/>
+      <w:lvlJc w:val="left"/>
+      <w:pPr>
+        <w:ind w:left="1440" w:hanging="360"/>
+      </w:pPr>
+      <w:rPr>
+        <w:rFonts w:ascii="Courier New" w:hAnsi="Courier New" w:cs="Courier New" w:hint="default"/>
+      </w:rPr>
+    </w:lvl>
+    <w:lvl w:ilvl="2" w:tplc="0C090005" w:tentative="1">
+      <w:start w:val="1"/>
+      <w:numFmt w:val="bullet"/>
+      <w:lvlText w:val=""/>
+      <w:lvlJc w:val="left"/>
+      <w:pPr>
+        <w:ind w:left="2160" w:hanging="360"/>
+      </w:pPr>
+      <w:rPr>
+        <w:rFonts w:ascii="Wingdings" w:hAnsi="Wingdings" w:hint="default"/>
+      </w:rPr>
+    </w:lvl>
+    <w:lvl w:ilvl="3" w:tplc="0C090001" w:tentative="1">
+      <w:start w:val="1"/>
+      <w:numFmt w:val="bullet"/>
+      <w:lvlText w:val=""/>
+      <w:lvlJc w:val="left"/>
+      <w:pPr>
+        <w:ind w:left="2880" w:hanging="360"/>
+      </w:pPr>
+      <w:rPr>
+        <w:rFonts w:ascii="Symbol" w:hAnsi="Symbol" w:hint="default"/>
+      </w:rPr>
+    </w:lvl>
+    <w:lvl w:ilvl="4" w:tplc="0C090003" w:tentative="1">
+      <w:start w:val="1"/>
+      <w:numFmt w:val="bullet"/>
+      <w:lvlText w:val="o"/>
+      <w:lvlJc w:val="left"/>
+      <w:pPr>
+        <w:ind w:left="3600" w:hanging="360"/>
+      </w:pPr>
+      <w:rPr>
+        <w:rFonts w:ascii="Courier New" w:hAnsi="Courier New" w:cs="Courier New" w:hint="default"/>
+      </w:rPr>
+    </w:lvl>
+    <w:lvl w:ilvl="5" w:tplc="0C090005" w:tentative="1">
+      <w:start w:val="1"/>
+      <w:numFmt w:val="bullet"/>
+      <w:lvlText w:val=""/>
+      <w:lvlJc w:val="left"/>
+      <w:pPr>
+        <w:ind w:left="4320" w:hanging="360"/>
+      </w:pPr>
+      <w:rPr>
+        <w:rFonts w:ascii="Wingdings" w:hAnsi="Wingdings" w:hint="default"/>
+      </w:rPr>
+    </w:lvl>
+    <w:lvl w:ilvl="6" w:tplc="0C090001" w:tentative="1">
+      <w:start w:val="1"/>
+      <w:numFmt w:val="bullet"/>
+      <w:lvlText w:val=""/>
+      <w:lvlJc w:val="left"/>
+      <w:pPr>
+        <w:ind w:left="5040" w:hanging="360"/>
+      </w:pPr>
+      <w:rPr>
+        <w:rFonts w:ascii="Symbol" w:hAnsi="Symbol" w:hint="default"/>
+      </w:rPr>
+    </w:lvl>
+    <w:lvl w:ilvl="7" w:tplc="0C090003" w:tentative="1">
+      <w:start w:val="1"/>
+      <w:numFmt w:val="bullet"/>
+      <w:lvlText w:val="o"/>
+      <w:lvlJc w:val="left"/>
+      <w:pPr>
+        <w:ind w:left="5760" w:hanging="360"/>
+      </w:pPr>
+      <w:rPr>
+        <w:rFonts w:ascii="Courier New" w:hAnsi="Courier New" w:cs="Courier New" w:hint="default"/>
+      </w:rPr>
+    </w:lvl>
+    <w:lvl w:ilvl="8" w:tplc="0C090005" w:tentative="1">
+      <w:start w:val="1"/>
+      <w:numFmt w:val="bullet"/>
+      <w:lvlText w:val=""/>
+      <w:lvlJc w:val="left"/>
+      <w:pPr>
+        <w:ind w:left="6480" w:hanging="360"/>
+      </w:pPr>
+      <w:rPr>
+        <w:rFonts w:ascii="Wingdings" w:hAnsi="Wingdings" w:hint="default"/>
+      </w:rPr>
+    </w:lvl>
+  </w:abstractNum>
+  <w:abstractNum w:abstractNumId="2" w15:restartNumberingAfterBreak="0">
+    <w:nsid w:val="68D61B34"/>
+    <w:multiLevelType w:val="hybridMultilevel"/>
+    <w:tmpl w:val="B9B852B6"/>
+    <w:lvl w:ilvl="0" w:tplc="0C09000F">
+      <w:start w:val="1"/>
+      <w:numFmt w:val="decimal"/>
+      <w:lvlText w:val="%1."/>
+      <w:lvlJc w:val="left"/>
+      <w:pPr>
+        <w:ind w:left="720" w:hanging="360"/>
+      </w:pPr>
+    </w:lvl>
+    <w:lvl w:ilvl="1" w:tplc="0C090019" w:tentative="1">
+      <w:start w:val="1"/>
+      <w:numFmt w:val="lowerLetter"/>
+      <w:lvlText w:val="%2."/>
+      <w:lvlJc w:val="left"/>
+      <w:pPr>
+        <w:ind w:left="1440" w:hanging="360"/>
+      </w:pPr>
+    </w:lvl>
+    <w:lvl w:ilvl="2" w:tplc="0C09001B" w:tentative="1">
+      <w:start w:val="1"/>
+      <w:numFmt w:val="lowerRoman"/>
+      <w:lvlText w:val="%3."/>
+      <w:lvlJc w:val="right"/>
+      <w:pPr>
+        <w:ind w:left="2160" w:hanging="180"/>
+      </w:pPr>
+    </w:lvl>
+    <w:lvl w:ilvl="3" w:tplc="0C09000F" w:tentative="1">
+      <w:start w:val="1"/>
+      <w:numFmt w:val="decimal"/>
+      <w:lvlText w:val="%4."/>
+      <w:lvlJc w:val="left"/>
+      <w:pPr>
+        <w:ind w:left="2880" w:hanging="360"/>
+      </w:pPr>
+    </w:lvl>
+    <w:lvl w:ilvl="4" w:tplc="0C090019" w:tentative="1">
+      <w:start w:val="1"/>
+      <w:numFmt w:val="lowerLetter"/>
+      <w:lvlText w:val="%5."/>
+      <w:lvlJc w:val="left"/>
+      <w:pPr>
+        <w:ind w:left="3600" w:hanging="360"/>
+      </w:pPr>
+    </w:lvl>
+    <w:lvl w:ilvl="5" w:tplc="0C09001B" w:tentative="1">
+      <w:start w:val="1"/>
+      <w:numFmt w:val="lowerRoman"/>
+      <w:lvlText w:val="%6."/>
+      <w:lvlJc w:val="right"/>
+      <w:pPr>
+        <w:ind w:left="4320" w:hanging="180"/>
+      </w:pPr>
+    </w:lvl>
+    <w:lvl w:ilvl="6" w:tplc="0C09000F" w:tentative="1">
+      <w:start w:val="1"/>
+      <w:numFmt w:val="decimal"/>
+      <w:lvlText w:val="%7."/>
+      <w:lvlJc w:val="left"/>
+      <w:pPr>
+        <w:ind w:left="5040" w:hanging="360"/>
+      </w:pPr>
+    </w:lvl>
+    <w:lvl w:ilvl="7" w:tplc="0C090019" w:tentative="1">
+      <w:start w:val="1"/>
+      <w:numFmt w:val="lowerLetter"/>
+      <w:lvlText w:val="%8."/>
+      <w:lvlJc w:val="left"/>
+      <w:pPr>
+        <w:ind w:left="5760" w:hanging="360"/>
+      </w:pPr>
+    </w:lvl>
+    <w:lvl w:ilvl="8" w:tplc="0C09001B" w:tentative="1">
+      <w:start w:val="1"/>
+      <w:numFmt w:val="lowerRoman"/>
+      <w:lvlText w:val="%9."/>
+      <w:lvlJc w:val="right"/>
+      <w:pPr>
+        <w:ind w:left="6480" w:hanging="180"/>
+      </w:pPr>
+    </w:lvl>
+  </w:abstractNum>
+  <w:abstractNum w:abstractNumId="3" w15:restartNumberingAfterBreak="0">
     <w:nsid w:val="71146142"/>
     <w:multiLevelType w:val="hybridMultilevel"/>
     <w:tmpl w:val="C1F8CAD0"/>
@@ -585,6 +1088,12 @@
     <w:abstractNumId w:val="0"/>
   </w:num>
   <w:num w:numId="2" w16cid:durableId="373892871">
+    <w:abstractNumId w:val="3"/>
+  </w:num>
+  <w:num w:numId="3" w16cid:durableId="1210921535">
+    <w:abstractNumId w:val="2"/>
+  </w:num>
+  <w:num w:numId="4" w16cid:durableId="2094667862">
     <w:abstractNumId w:val="1"/>
   </w:num>
 </w:numbering>

</xml_diff>

<commit_message>
complete FR3. Update Design document
</commit_message>
<xml_diff>
--- a/System_design.docx
+++ b/System_design.docx
@@ -23,6 +23,9 @@
         <w:keepNext/>
       </w:pPr>
       <w:r>
+        <w:rPr>
+          <w:noProof/>
+        </w:rPr>
         <w:drawing>
           <wp:inline distT="0" distB="0" distL="0" distR="0" wp14:anchorId="4F148BA3" wp14:editId="6B055B0D">
             <wp:extent cx="5219719" cy="3240204"/>
@@ -39,7 +42,7 @@
                     <pic:cNvPicPr/>
                   </pic:nvPicPr>
                   <pic:blipFill>
-                    <a:blip r:embed="rId5"/>
+                    <a:blip r:embed="rId7"/>
                     <a:stretch>
                       <a:fillRect/>
                     </a:stretch>
@@ -65,37 +68,70 @@
         <w:pStyle w:val="Caption"/>
       </w:pPr>
       <w:r>
+        <w:rPr>
+          <w:sz w:val="20"/>
+          <w:szCs w:val="20"/>
+        </w:rPr>
         <w:t xml:space="preserve">Figure </w:t>
       </w:r>
       <w:r>
+        <w:rPr>
+          <w:sz w:val="20"/>
+          <w:szCs w:val="20"/>
+        </w:rPr>
         <w:fldChar w:fldCharType="begin"/>
       </w:r>
       <w:r>
+        <w:rPr>
+          <w:sz w:val="20"/>
+          <w:szCs w:val="20"/>
+        </w:rPr>
         <w:instrText xml:space="preserve"> SEQ Figure \* ARABIC </w:instrText>
       </w:r>
       <w:r>
+        <w:rPr>
+          <w:sz w:val="20"/>
+          <w:szCs w:val="20"/>
+        </w:rPr>
         <w:fldChar w:fldCharType="separate"/>
       </w:r>
       <w:r>
         <w:rPr>
           <w:noProof/>
+          <w:sz w:val="20"/>
+          <w:szCs w:val="20"/>
         </w:rPr>
         <w:t>1</w:t>
       </w:r>
       <w:r>
+        <w:rPr>
+          <w:sz w:val="20"/>
+          <w:szCs w:val="20"/>
+        </w:rPr>
         <w:fldChar w:fldCharType="end"/>
       </w:r>
       <w:r>
+        <w:rPr>
+          <w:sz w:val="20"/>
+          <w:szCs w:val="20"/>
+        </w:rPr>
         <w:t xml:space="preserve"> Adapter</w:t>
       </w:r>
       <w:r>
+        <w:rPr>
+          <w:sz w:val="20"/>
+          <w:szCs w:val="20"/>
+        </w:rPr>
         <w:t xml:space="preserve"> Design</w:t>
       </w:r>
       <w:r>
+        <w:rPr>
+          <w:sz w:val="20"/>
+          <w:szCs w:val="20"/>
+        </w:rPr>
         <w:t xml:space="preserve"> Pattern</w:t>
       </w:r>
     </w:p>
-    <w:p/>
     <w:p>
       <w:pPr>
         <w:tabs>
@@ -156,9 +192,18 @@
         <w:tabs>
           <w:tab w:val="left" w:pos="1171"/>
         </w:tabs>
-      </w:pPr>
-      <w:r>
-        <w:t xml:space="preserve">The PatientManagementSystem will initialise the PatientDatabaseLoader by calling initialiseConnection() – </w:t>
+        <w:ind w:left="426"/>
+      </w:pPr>
+      <w:r>
+        <w:t xml:space="preserve">The PatientManagementSystem will initialise the PatientDatabaseLoader by calling </w:t>
+      </w:r>
+      <w:proofErr w:type="gramStart"/>
+      <w:r>
+        <w:t>initialiseConnection(</w:t>
+      </w:r>
+      <w:proofErr w:type="gramEnd"/>
+      <w:r>
+        <w:t xml:space="preserve">) – </w:t>
       </w:r>
       <w:r>
         <w:t>this handshake</w:t>
@@ -177,9 +222,18 @@
         <w:tabs>
           <w:tab w:val="left" w:pos="1171"/>
         </w:tabs>
-      </w:pPr>
-      <w:r>
-        <w:t>The PatientDatabaseLoader will call loadPatient(…) passing in a vector which will be loaded with patients.</w:t>
+        <w:ind w:left="426"/>
+      </w:pPr>
+      <w:r>
+        <w:t xml:space="preserve">The PatientDatabaseLoader will call </w:t>
+      </w:r>
+      <w:proofErr w:type="gramStart"/>
+      <w:r>
+        <w:t>loadPatient(</w:t>
+      </w:r>
+      <w:proofErr w:type="gramEnd"/>
+      <w:r>
+        <w:t>…) passing in a vector which will be loaded with patients.</w:t>
       </w:r>
     </w:p>
     <w:p>
@@ -192,6 +246,7 @@
         <w:tabs>
           <w:tab w:val="left" w:pos="1171"/>
         </w:tabs>
+        <w:ind w:left="426"/>
       </w:pPr>
       <w:r>
         <w:t xml:space="preserve">The concrete </w:t>
@@ -225,16 +280,26 @@
       </w:r>
       <w:proofErr w:type="spellEnd"/>
       <w:r>
-        <w:t xml:space="preserve"> PatientFileLoader by calling  </w:t>
+        <w:t xml:space="preserve"> </w:t>
       </w:r>
       <w:proofErr w:type="spellStart"/>
       <w:r>
         <w:t>PatientFileLoader</w:t>
       </w:r>
-      <w:r>
-        <w:t>.loadPatientFile</w:t>
-      </w:r>
       <w:proofErr w:type="spellEnd"/>
+      <w:r>
+        <w:t xml:space="preserve"> by </w:t>
+      </w:r>
+      <w:proofErr w:type="gramStart"/>
+      <w:r>
+        <w:t xml:space="preserve">calling  </w:t>
+      </w:r>
+      <w:proofErr w:type="spellStart"/>
+      <w:r>
+        <w:t>PatientFileLoader.loadPatientFile</w:t>
+      </w:r>
+      <w:proofErr w:type="spellEnd"/>
+      <w:proofErr w:type="gramEnd"/>
       <w:r>
         <w:t>()</w:t>
       </w:r>
@@ -252,6 +317,7 @@
         <w:tabs>
           <w:tab w:val="left" w:pos="1171"/>
         </w:tabs>
+        <w:ind w:left="426"/>
       </w:pPr>
       <w:r>
         <w:t xml:space="preserve"> </w:t>
@@ -288,6 +354,7 @@
         <w:tabs>
           <w:tab w:val="left" w:pos="1171"/>
         </w:tabs>
+        <w:ind w:left="426"/>
       </w:pPr>
       <w:r>
         <w:t>The PatientManagementSystem is then responsible for release Patient memory allocated by the PatientDatabaseLoader.</w:t>
@@ -303,10 +370,18 @@
         <w:tabs>
           <w:tab w:val="left" w:pos="1171"/>
         </w:tabs>
-      </w:pPr>
-      <w:r>
-        <w:lastRenderedPageBreak/>
-        <w:t>Finally, the PatientManagementSystem must explicitly call closeConnection() to close the database connection.</w:t>
+        <w:ind w:left="426"/>
+      </w:pPr>
+      <w:r>
+        <w:t xml:space="preserve">Finally, the PatientManagementSystem must explicitly call </w:t>
+      </w:r>
+      <w:proofErr w:type="gramStart"/>
+      <w:r>
+        <w:t>closeConnection(</w:t>
+      </w:r>
+      <w:proofErr w:type="gramEnd"/>
+      <w:r>
+        <w:t>) to close the database connection.</w:t>
       </w:r>
     </w:p>
     <w:p>
@@ -324,6 +399,7 @@
           <w:b/>
           <w:bCs/>
         </w:rPr>
+        <w:lastRenderedPageBreak/>
         <w:t>Git commits:</w:t>
       </w:r>
     </w:p>
@@ -339,7 +415,13 @@
         </w:tabs>
       </w:pPr>
       <w:r>
-        <w:t xml:space="preserve">First completed code in PatientFileLoader to load data from file </w:t>
+        <w:t xml:space="preserve">First completed code in PatientFileLoader to load data from </w:t>
+      </w:r>
+      <w:r>
+        <w:t>file in</w:t>
+      </w:r>
+      <w:r>
+        <w:t xml:space="preserve"> commit: </w:t>
       </w:r>
       <w:r>
         <w:t>79e1a21c5acc4298c953e539644fa3718ee5cdc6</w:t>
@@ -371,6 +453,9 @@
         <w:t xml:space="preserve"> </w:t>
       </w:r>
       <w:r>
+        <w:t xml:space="preserve">in commit: </w:t>
+      </w:r>
+      <w:r>
         <w:t>0967db0770a2fdb8a81cad2d261c9f93191fe510</w:t>
       </w:r>
     </w:p>
@@ -415,6 +500,9 @@
         </w:tabs>
       </w:pPr>
       <w:r>
+        <w:rPr>
+          <w:noProof/>
+        </w:rPr>
         <w:drawing>
           <wp:inline distT="0" distB="0" distL="0" distR="0" wp14:anchorId="62BEFAC7" wp14:editId="0C9980CD">
             <wp:extent cx="5731510" cy="4512310"/>
@@ -431,7 +519,7 @@
                     <pic:cNvPicPr/>
                   </pic:nvPicPr>
                   <pic:blipFill>
-                    <a:blip r:embed="rId6"/>
+                    <a:blip r:embed="rId8"/>
                     <a:stretch>
                       <a:fillRect/>
                     </a:stretch>
@@ -455,29 +543,59 @@
     <w:p>
       <w:pPr>
         <w:pStyle w:val="Caption"/>
-      </w:pPr>
-      <w:r>
+        <w:rPr>
+          <w:sz w:val="20"/>
+          <w:szCs w:val="20"/>
+        </w:rPr>
+      </w:pPr>
+      <w:r>
+        <w:rPr>
+          <w:sz w:val="20"/>
+          <w:szCs w:val="20"/>
+        </w:rPr>
         <w:t xml:space="preserve">Figure </w:t>
       </w:r>
       <w:r>
+        <w:rPr>
+          <w:sz w:val="20"/>
+          <w:szCs w:val="20"/>
+        </w:rPr>
         <w:fldChar w:fldCharType="begin"/>
       </w:r>
       <w:r>
+        <w:rPr>
+          <w:sz w:val="20"/>
+          <w:szCs w:val="20"/>
+        </w:rPr>
         <w:instrText xml:space="preserve"> SEQ Figure \* ARABIC </w:instrText>
       </w:r>
       <w:r>
+        <w:rPr>
+          <w:sz w:val="20"/>
+          <w:szCs w:val="20"/>
+        </w:rPr>
         <w:fldChar w:fldCharType="separate"/>
       </w:r>
       <w:r>
         <w:rPr>
           <w:noProof/>
+          <w:sz w:val="20"/>
+          <w:szCs w:val="20"/>
         </w:rPr>
         <w:t>2</w:t>
       </w:r>
       <w:r>
+        <w:rPr>
+          <w:sz w:val="20"/>
+          <w:szCs w:val="20"/>
+        </w:rPr>
         <w:fldChar w:fldCharType="end"/>
       </w:r>
       <w:r>
+        <w:rPr>
+          <w:sz w:val="20"/>
+          <w:szCs w:val="20"/>
+        </w:rPr>
         <w:t xml:space="preserve"> Composite Design Pattern</w:t>
       </w:r>
     </w:p>
@@ -501,22 +619,20 @@
         <w:t xml:space="preserve">pointers. </w:t>
       </w:r>
       <w:r>
-        <w:t xml:space="preserve">It implements the </w:t>
-      </w:r>
-      <w:r>
-        <w:lastRenderedPageBreak/>
-        <w:t>same interface and delegates operations to all contained loaders.</w:t>
+        <w:t>It implements the same interface and delegates operations to all contained loaders.</w:t>
       </w:r>
       <w:r>
         <w:t xml:space="preserve"> It orchestrates other loaders.</w:t>
       </w:r>
     </w:p>
+    <w:p/>
     <w:p>
       <w:r>
         <w:rPr>
           <w:b/>
           <w:bCs/>
         </w:rPr>
+        <w:lastRenderedPageBreak/>
         <w:t>How it works:</w:t>
       </w:r>
     </w:p>
@@ -527,33 +643,63 @@
           <w:ilvl w:val="0"/>
           <w:numId w:val="3"/>
         </w:numPr>
-      </w:pPr>
-      <w:r>
-        <w:t xml:space="preserve">In PatientManagementSystem, a </w:t>
+        <w:ind w:left="426"/>
+      </w:pPr>
+      <w:r>
+        <w:t xml:space="preserve">In </w:t>
       </w:r>
       <w:proofErr w:type="spellStart"/>
       <w:r>
+        <w:t>PatientManagementSystem</w:t>
+      </w:r>
+      <w:proofErr w:type="spellEnd"/>
+      <w:r>
+        <w:t xml:space="preserve">, a </w:t>
+      </w:r>
+      <w:proofErr w:type="spellStart"/>
+      <w:r>
         <w:t>CompositePatientsLoader</w:t>
       </w:r>
       <w:proofErr w:type="spellEnd"/>
       <w:r>
-        <w:t xml:space="preserve"> is created. Both a PatientDatabaseLoader and a </w:t>
+        <w:t xml:space="preserve"> is created. Both a </w:t>
       </w:r>
       <w:proofErr w:type="spellStart"/>
       <w:r>
+        <w:t>PatientDatabaseLoader</w:t>
+      </w:r>
+      <w:proofErr w:type="spellEnd"/>
+      <w:r>
+        <w:t xml:space="preserve"> and a </w:t>
+      </w:r>
+      <w:proofErr w:type="spellStart"/>
+      <w:r>
         <w:t>PatientFileLoaderAdapter</w:t>
       </w:r>
       <w:proofErr w:type="spellEnd"/>
       <w:r>
-        <w:t xml:space="preserve"> (wrapping a PatientFileLoader) are added to it using </w:t>
+        <w:t xml:space="preserve"> (wrapping a </w:t>
       </w:r>
       <w:proofErr w:type="spellStart"/>
       <w:r>
+        <w:t>PatientFileLoader</w:t>
+      </w:r>
+      <w:proofErr w:type="spellEnd"/>
+      <w:r>
+        <w:t xml:space="preserve">) are added to it using </w:t>
+      </w:r>
+      <w:proofErr w:type="spellStart"/>
+      <w:proofErr w:type="gramStart"/>
+      <w:r>
         <w:t>addPatientLoader</w:t>
       </w:r>
       <w:proofErr w:type="spellEnd"/>
       <w:r>
-        <w:t>().</w:t>
+        <w:t>(</w:t>
+      </w:r>
+      <w:proofErr w:type="gramEnd"/>
+      <w:r>
+        <w:t>).</w:t>
       </w:r>
     </w:p>
     <w:p>
@@ -563,17 +709,49 @@
           <w:ilvl w:val="0"/>
           <w:numId w:val="3"/>
         </w:numPr>
-      </w:pPr>
-      <w:r>
-        <w:t xml:space="preserve">The system interacts only with the AbstractPatientDatabaseLoader interface. When initialiseConnection(), </w:t>
+        <w:ind w:left="426"/>
+      </w:pPr>
+      <w:r>
+        <w:t xml:space="preserve">The system interacts only with the AbstractPatientDatabaseLoader interface. When </w:t>
       </w:r>
       <w:proofErr w:type="spellStart"/>
+      <w:proofErr w:type="gramStart"/>
+      <w:r>
+        <w:t>initialiseConnection</w:t>
+      </w:r>
+      <w:proofErr w:type="spellEnd"/>
+      <w:r>
+        <w:t>(</w:t>
+      </w:r>
+      <w:proofErr w:type="gramEnd"/>
+      <w:r>
+        <w:t xml:space="preserve">), </w:t>
+      </w:r>
+      <w:proofErr w:type="spellStart"/>
+      <w:proofErr w:type="gramStart"/>
       <w:r>
         <w:t>loadPatients</w:t>
       </w:r>
       <w:proofErr w:type="spellEnd"/>
       <w:r>
-        <w:t>(), or closeConnection() is called on the composite, it forwards these calls to all contained loaders.</w:t>
+        <w:t>(</w:t>
+      </w:r>
+      <w:proofErr w:type="gramEnd"/>
+      <w:r>
+        <w:t xml:space="preserve">), or </w:t>
+      </w:r>
+      <w:proofErr w:type="spellStart"/>
+      <w:proofErr w:type="gramStart"/>
+      <w:r>
+        <w:t>closeConnection</w:t>
+      </w:r>
+      <w:proofErr w:type="spellEnd"/>
+      <w:r>
+        <w:t>(</w:t>
+      </w:r>
+      <w:proofErr w:type="gramEnd"/>
+      <w:r>
+        <w:t>) is called on the composite, it forwards these calls to all contained loaders.</w:t>
       </w:r>
     </w:p>
     <w:p>
@@ -583,25 +761,36 @@
           <w:ilvl w:val="0"/>
           <w:numId w:val="3"/>
         </w:numPr>
+        <w:ind w:left="426"/>
       </w:pPr>
       <w:r>
         <w:t xml:space="preserve">When </w:t>
       </w:r>
       <w:proofErr w:type="spellStart"/>
+      <w:proofErr w:type="gramStart"/>
       <w:r>
         <w:t>loadPatients</w:t>
       </w:r>
       <w:proofErr w:type="spellEnd"/>
       <w:r>
-        <w:t xml:space="preserve">() is called, the composite iterates through each loader and calls their </w:t>
+        <w:t>(</w:t>
+      </w:r>
+      <w:proofErr w:type="gramEnd"/>
+      <w:r>
+        <w:t xml:space="preserve">) is called, the composite iterates through each loader and calls their </w:t>
       </w:r>
       <w:proofErr w:type="spellStart"/>
+      <w:proofErr w:type="gramStart"/>
       <w:r>
         <w:t>loadPatients</w:t>
       </w:r>
       <w:proofErr w:type="spellEnd"/>
       <w:r>
-        <w:t xml:space="preserve">() method, patients </w:t>
+        <w:t>(</w:t>
+      </w:r>
+      <w:proofErr w:type="gramEnd"/>
+      <w:r>
+        <w:t xml:space="preserve">) method, patients </w:t>
       </w:r>
       <w:r>
         <w:t>are</w:t>
@@ -642,6 +831,9 @@
         <w:t xml:space="preserve"> class </w:t>
       </w:r>
       <w:r>
+        <w:t xml:space="preserve">in commit: </w:t>
+      </w:r>
+      <w:r>
         <w:t>d1b7fc34e97f77592bb7eba1aeae9a97e2d4917b</w:t>
       </w:r>
     </w:p>
@@ -656,9 +848,11 @@
       <w:r>
         <w:t xml:space="preserve">Then I refactored </w:t>
       </w:r>
+      <w:proofErr w:type="spellStart"/>
       <w:r>
         <w:t>PatientManagementSystem</w:t>
       </w:r>
+      <w:proofErr w:type="spellEnd"/>
       <w:r>
         <w:t xml:space="preserve"> to use </w:t>
       </w:r>
@@ -671,7 +865,395 @@
         <w:t xml:space="preserve"> </w:t>
       </w:r>
       <w:r>
+        <w:t xml:space="preserve">in commit: </w:t>
+      </w:r>
+      <w:r>
+        <w:t xml:space="preserve"> </w:t>
+      </w:r>
+      <w:r>
         <w:t>002ddf4a99724518c15ad4ca8049ae6543ed48c9</w:t>
+      </w:r>
+    </w:p>
+    <w:p>
+      <w:pPr>
+        <w:pStyle w:val="Heading2"/>
+      </w:pPr>
+      <w:r>
+        <w:t>FR3</w:t>
+      </w:r>
+    </w:p>
+    <w:p>
+      <w:pPr>
+        <w:keepNext/>
+      </w:pPr>
+      <w:r>
+        <w:drawing>
+          <wp:inline distT="0" distB="0" distL="0" distR="0" wp14:anchorId="19295701" wp14:editId="59551E5A">
+            <wp:extent cx="5184250" cy="4280768"/>
+            <wp:effectExtent l="0" t="0" r="0" b="5715"/>
+            <wp:docPr id="1170551269" name="Picture 1" descr="A diagram of a computer&#10;&#10;AI-generated content may be incorrect."/>
+            <wp:cNvGraphicFramePr>
+              <a:graphicFrameLocks xmlns:a="http://schemas.openxmlformats.org/drawingml/2006/main" noChangeAspect="1"/>
+            </wp:cNvGraphicFramePr>
+            <a:graphic xmlns:a="http://schemas.openxmlformats.org/drawingml/2006/main">
+              <a:graphicData uri="http://schemas.openxmlformats.org/drawingml/2006/picture">
+                <pic:pic xmlns:pic="http://schemas.openxmlformats.org/drawingml/2006/picture">
+                  <pic:nvPicPr>
+                    <pic:cNvPr id="1170551269" name="Picture 1" descr="A diagram of a computer&#10;&#10;AI-generated content may be incorrect."/>
+                    <pic:cNvPicPr/>
+                  </pic:nvPicPr>
+                  <pic:blipFill>
+                    <a:blip r:embed="rId9"/>
+                    <a:stretch>
+                      <a:fillRect/>
+                    </a:stretch>
+                  </pic:blipFill>
+                  <pic:spPr>
+                    <a:xfrm>
+                      <a:off x="0" y="0"/>
+                      <a:ext cx="5200084" cy="4293843"/>
+                    </a:xfrm>
+                    <a:prstGeom prst="rect">
+                      <a:avLst/>
+                    </a:prstGeom>
+                  </pic:spPr>
+                </pic:pic>
+              </a:graphicData>
+            </a:graphic>
+          </wp:inline>
+        </w:drawing>
+      </w:r>
+    </w:p>
+    <w:p>
+      <w:pPr>
+        <w:pStyle w:val="Caption"/>
+        <w:rPr>
+          <w:sz w:val="20"/>
+          <w:szCs w:val="20"/>
+        </w:rPr>
+      </w:pPr>
+      <w:r>
+        <w:rPr>
+          <w:sz w:val="20"/>
+          <w:szCs w:val="20"/>
+        </w:rPr>
+        <w:t xml:space="preserve">Figure </w:t>
+      </w:r>
+      <w:r>
+        <w:rPr>
+          <w:sz w:val="20"/>
+          <w:szCs w:val="20"/>
+        </w:rPr>
+        <w:fldChar w:fldCharType="begin"/>
+      </w:r>
+      <w:r>
+        <w:rPr>
+          <w:sz w:val="20"/>
+          <w:szCs w:val="20"/>
+        </w:rPr>
+        <w:instrText xml:space="preserve"> SEQ Figure \* ARABIC </w:instrText>
+      </w:r>
+      <w:r>
+        <w:rPr>
+          <w:sz w:val="20"/>
+          <w:szCs w:val="20"/>
+        </w:rPr>
+        <w:fldChar w:fldCharType="separate"/>
+      </w:r>
+      <w:r>
+        <w:rPr>
+          <w:noProof/>
+          <w:sz w:val="20"/>
+          <w:szCs w:val="20"/>
+        </w:rPr>
+        <w:t>3</w:t>
+      </w:r>
+      <w:r>
+        <w:rPr>
+          <w:sz w:val="20"/>
+          <w:szCs w:val="20"/>
+        </w:rPr>
+        <w:fldChar w:fldCharType="end"/>
+      </w:r>
+      <w:r>
+        <w:rPr>
+          <w:sz w:val="20"/>
+          <w:szCs w:val="20"/>
+        </w:rPr>
+        <w:t xml:space="preserve"> Strategy Design Pattern</w:t>
+      </w:r>
+    </w:p>
+    <w:p>
+      <w:r>
+        <w:lastRenderedPageBreak/>
+        <w:t xml:space="preserve">Strategy pattern is used to determine how patient’s alert level is calculated based on their diagnose. This approach encapsulates the calculation logic for each diagnose in a separate class and makes code maintainable, flexible and extensible. </w:t>
+      </w:r>
+      <w:proofErr w:type="spellStart"/>
+      <w:r>
+        <w:t>IAlertStrategy</w:t>
+      </w:r>
+      <w:proofErr w:type="spellEnd"/>
+      <w:r>
+        <w:t xml:space="preserve"> declares interface for alert calculation(</w:t>
+      </w:r>
+      <w:proofErr w:type="spellStart"/>
+      <w:proofErr w:type="gramStart"/>
+      <w:r>
+        <w:t>getAlertLevel</w:t>
+      </w:r>
+      <w:proofErr w:type="spellEnd"/>
+      <w:r>
+        <w:t>(</w:t>
+      </w:r>
+      <w:proofErr w:type="gramEnd"/>
+      <w:r>
+        <w:t>)</w:t>
+      </w:r>
+      <w:proofErr w:type="gramStart"/>
+      <w:r>
+        <w:t>)</w:t>
+      </w:r>
+      <w:proofErr w:type="gramEnd"/>
+      <w:r>
+        <w:t xml:space="preserve"> and all diagnose strategies (concrete classes) implement this interface. Patient holds</w:t>
+      </w:r>
+      <w:r>
+        <w:t xml:space="preserve"> </w:t>
+      </w:r>
+      <w:proofErr w:type="spellStart"/>
+      <w:r>
+        <w:t>unique_ptr</w:t>
+      </w:r>
+      <w:proofErr w:type="spellEnd"/>
+      <w:r>
+        <w:t>&lt;</w:t>
+      </w:r>
+      <w:proofErr w:type="spellStart"/>
+      <w:r>
+        <w:t>IAlertStrategy</w:t>
+      </w:r>
+      <w:proofErr w:type="spellEnd"/>
+      <w:r>
+        <w:t>&gt; to</w:t>
+      </w:r>
+      <w:r>
+        <w:t xml:space="preserve"> </w:t>
+      </w:r>
+      <w:r>
+        <w:t>the current strategy.</w:t>
+      </w:r>
+    </w:p>
+    <w:p>
+      <w:pPr>
+        <w:rPr>
+          <w:b/>
+          <w:bCs/>
+        </w:rPr>
+      </w:pPr>
+      <w:r>
+        <w:rPr>
+          <w:b/>
+          <w:bCs/>
+        </w:rPr>
+        <w:t>How it works:</w:t>
+      </w:r>
+    </w:p>
+    <w:p>
+      <w:pPr>
+        <w:pStyle w:val="ListParagraph"/>
+        <w:numPr>
+          <w:ilvl w:val="0"/>
+          <w:numId w:val="5"/>
+        </w:numPr>
+        <w:ind w:left="426"/>
+      </w:pPr>
+      <w:r>
+        <w:t>In Patient class, when vitals are added, the appropriate strategy is determined based on the patient's diagnose and used to calculate the alert level. The patient’s _</w:t>
+      </w:r>
+      <w:proofErr w:type="spellStart"/>
+      <w:r>
+        <w:t>alertStrategy</w:t>
+      </w:r>
+      <w:proofErr w:type="spellEnd"/>
+      <w:r>
+        <w:t xml:space="preserve"> pointer is set to a new instance of the appropriate strategy class.</w:t>
+      </w:r>
+    </w:p>
+    <w:p>
+      <w:pPr>
+        <w:pStyle w:val="ListParagraph"/>
+        <w:numPr>
+          <w:ilvl w:val="0"/>
+          <w:numId w:val="5"/>
+        </w:numPr>
+        <w:ind w:left="426"/>
+      </w:pPr>
+      <w:r>
+        <w:t>When new vitals are recorder the patient calls _</w:t>
+      </w:r>
+      <w:proofErr w:type="spellStart"/>
+      <w:r>
+        <w:t>alertStrategy</w:t>
+      </w:r>
+      <w:proofErr w:type="spellEnd"/>
+      <w:r>
+        <w:t>-&gt;</w:t>
+      </w:r>
+      <w:proofErr w:type="spellStart"/>
+      <w:r>
+        <w:t>getAlertLevel</w:t>
+      </w:r>
+      <w:proofErr w:type="spellEnd"/>
+      <w:r>
+        <w:t>(*Vitals) to determine new alert level. If necessary, then it triggers alert message.</w:t>
+      </w:r>
+    </w:p>
+    <w:p>
+      <w:pPr>
+        <w:jc w:val="both"/>
+        <w:rPr>
+          <w:b/>
+          <w:bCs/>
+        </w:rPr>
+      </w:pPr>
+      <w:r>
+        <w:rPr>
+          <w:b/>
+          <w:bCs/>
+        </w:rPr>
+        <w:t>Git commits:</w:t>
+      </w:r>
+    </w:p>
+    <w:p>
+      <w:pPr>
+        <w:pStyle w:val="ListParagraph"/>
+        <w:numPr>
+          <w:ilvl w:val="0"/>
+          <w:numId w:val="6"/>
+        </w:numPr>
+        <w:rPr>
+          <w:b/>
+          <w:bCs/>
+        </w:rPr>
+      </w:pPr>
+      <w:r>
+        <w:t xml:space="preserve">First added strategy interface </w:t>
+      </w:r>
+      <w:proofErr w:type="spellStart"/>
+      <w:r>
+        <w:t>IAlertStrategy</w:t>
+      </w:r>
+      <w:proofErr w:type="spellEnd"/>
+      <w:r>
+        <w:t xml:space="preserve"> and concrete strategy classes</w:t>
+      </w:r>
+      <w:r>
+        <w:t xml:space="preserve"> in commit: </w:t>
+      </w:r>
+      <w:r>
+        <w:t xml:space="preserve"> </w:t>
+      </w:r>
+      <w:r>
+        <w:t>b00bdf92e74a2b5ea25fe2263c88e780a1a34dd2</w:t>
+      </w:r>
+    </w:p>
+    <w:p>
+      <w:pPr>
+        <w:pStyle w:val="ListParagraph"/>
+        <w:numPr>
+          <w:ilvl w:val="0"/>
+          <w:numId w:val="6"/>
+        </w:numPr>
+        <w:rPr>
+          <w:b/>
+          <w:bCs/>
+        </w:rPr>
+      </w:pPr>
+      <w:r>
+        <w:t>Add missing destructors</w:t>
+      </w:r>
+      <w:r>
+        <w:t xml:space="preserve"> in commit</w:t>
+      </w:r>
+      <w:r>
+        <w:t xml:space="preserve">: </w:t>
+      </w:r>
+      <w:r>
+        <w:t>ddb186c6aa002a6e2aef3fe2cdf866e0601c1618</w:t>
+      </w:r>
+    </w:p>
+    <w:p>
+      <w:pPr>
+        <w:pStyle w:val="ListParagraph"/>
+        <w:numPr>
+          <w:ilvl w:val="0"/>
+          <w:numId w:val="6"/>
+        </w:numPr>
+        <w:rPr>
+          <w:b/>
+          <w:bCs/>
+        </w:rPr>
+      </w:pPr>
+      <w:r>
+        <w:t xml:space="preserve">Add new method </w:t>
+      </w:r>
+      <w:proofErr w:type="spellStart"/>
+      <w:proofErr w:type="gramStart"/>
+      <w:r>
+        <w:t>setAlertStrategy</w:t>
+      </w:r>
+      <w:proofErr w:type="spellEnd"/>
+      <w:r>
+        <w:t>(</w:t>
+      </w:r>
+      <w:proofErr w:type="gramEnd"/>
+      <w:r>
+        <w:t xml:space="preserve">) in </w:t>
+      </w:r>
+      <w:proofErr w:type="gramStart"/>
+      <w:r>
+        <w:t>Patient</w:t>
+      </w:r>
+      <w:proofErr w:type="gramEnd"/>
+      <w:r>
+        <w:t xml:space="preserve"> class, add new member </w:t>
+      </w:r>
+      <w:r>
+        <w:t xml:space="preserve">variable </w:t>
+      </w:r>
+      <w:r>
+        <w:t>_</w:t>
+      </w:r>
+      <w:proofErr w:type="spellStart"/>
+      <w:r>
+        <w:t>alertStrategy</w:t>
+      </w:r>
+      <w:proofErr w:type="spellEnd"/>
+      <w:r>
+        <w:t xml:space="preserve">. </w:t>
+      </w:r>
+      <w:r>
+        <w:t>Then refactor</w:t>
+      </w:r>
+      <w:r>
+        <w:t xml:space="preserve"> </w:t>
+      </w:r>
+      <w:proofErr w:type="spellStart"/>
+      <w:r>
+        <w:t>addVitals</w:t>
+      </w:r>
+      <w:proofErr w:type="spellEnd"/>
+      <w:r>
+        <w:t xml:space="preserve">(*Vitals) </w:t>
+      </w:r>
+      <w:r>
+        <w:t>method to</w:t>
+      </w:r>
+      <w:r>
+        <w:t xml:space="preserve"> implement alert calculating strategies in commit: </w:t>
+      </w:r>
+      <w:r>
+        <w:t>c16b8e2fd25516996d96615c86fbe168cb5cae73</w:t>
       </w:r>
     </w:p>
     <w:sectPr>
@@ -684,9 +1266,258 @@
 </w:document>
 </file>
 
+<file path=word/endnotes.xml><?xml version="1.0" encoding="utf-8"?>
+<w:endnotes xmlns:wpc="http://schemas.microsoft.com/office/word/2010/wordprocessingCanvas" xmlns:cx="http://schemas.microsoft.com/office/drawing/2014/chartex" xmlns:cx1="http://schemas.microsoft.com/office/drawing/2015/9/8/chartex" xmlns:cx2="http://schemas.microsoft.com/office/drawing/2015/10/21/chartex" xmlns:cx3="http://schemas.microsoft.com/office/drawing/2016/5/9/chartex" xmlns:cx4="http://schemas.microsoft.com/office/drawing/2016/5/10/chartex" xmlns:cx5="http://schemas.microsoft.com/office/drawing/2016/5/11/chartex" xmlns:cx6="http://schemas.microsoft.com/office/drawing/2016/5/12/chartex" xmlns:cx7="http://schemas.microsoft.com/office/drawing/2016/5/13/chartex" xmlns:cx8="http://schemas.microsoft.com/office/drawing/2016/5/14/chartex" xmlns:mc="http://schemas.openxmlformats.org/markup-compatibility/2006" xmlns:aink="http://schemas.microsoft.com/office/drawing/2016/ink" xmlns:am3d="http://schemas.microsoft.com/office/drawing/2017/model3d" xmlns:o="urn:schemas-microsoft-com:office:office" xmlns:oel="http://schemas.microsoft.com/office/2019/extlst" xmlns:r="http://schemas.openxmlformats.org/officeDocument/2006/relationships" xmlns:m="http://schemas.openxmlformats.org/officeDocument/2006/math" xmlns:v="urn:schemas-microsoft-com:vml" xmlns:wp14="http://schemas.microsoft.com/office/word/2010/wordprocessingDrawing" xmlns:wp="http://schemas.openxmlformats.org/drawingml/2006/wordprocessingDrawing" xmlns:w10="urn:schemas-microsoft-com:office:word" xmlns:w="http://schemas.openxmlformats.org/wordprocessingml/2006/main" xmlns:w14="http://schemas.microsoft.com/office/word/2010/wordml" xmlns:w15="http://schemas.microsoft.com/office/word/2012/wordml" xmlns:w16cex="http://schemas.microsoft.com/office/word/2018/wordml/cex" xmlns:w16cid="http://schemas.microsoft.com/office/word/2016/wordml/cid" xmlns:w16="http://schemas.microsoft.com/office/word/2018/wordml" xmlns:w16du="http://schemas.microsoft.com/office/word/2023/wordml/word16du" xmlns:w16sdtdh="http://schemas.microsoft.com/office/word/2020/wordml/sdtdatahash" xmlns:w16sdtfl="http://schemas.microsoft.com/office/word/2024/wordml/sdtformatlock" xmlns:w16se="http://schemas.microsoft.com/office/word/2015/wordml/symex" xmlns:wpg="http://schemas.microsoft.com/office/word/2010/wordprocessingGroup" xmlns:wpi="http://schemas.microsoft.com/office/word/2010/wordprocessingInk" xmlns:wne="http://schemas.microsoft.com/office/word/2006/wordml" xmlns:wps="http://schemas.microsoft.com/office/word/2010/wordprocessingShape" mc:Ignorable="w14 w15 w16se w16cid w16 w16cex w16sdtdh w16sdtfl w16du wp14">
+  <w:endnote w:type="separator" w:id="-1">
+    <w:p>
+      <w:pPr>
+        <w:spacing w:after="0" w:line="240" w:lineRule="auto"/>
+      </w:pPr>
+      <w:r>
+        <w:separator/>
+      </w:r>
+    </w:p>
+  </w:endnote>
+  <w:endnote w:type="continuationSeparator" w:id="0">
+    <w:p>
+      <w:pPr>
+        <w:spacing w:after="0" w:line="240" w:lineRule="auto"/>
+      </w:pPr>
+      <w:r>
+        <w:continuationSeparator/>
+      </w:r>
+    </w:p>
+  </w:endnote>
+</w:endnotes>
+</file>
+
+<file path=word/footnotes.xml><?xml version="1.0" encoding="utf-8"?>
+<w:footnotes xmlns:wpc="http://schemas.microsoft.com/office/word/2010/wordprocessingCanvas" xmlns:cx="http://schemas.microsoft.com/office/drawing/2014/chartex" xmlns:cx1="http://schemas.microsoft.com/office/drawing/2015/9/8/chartex" xmlns:cx2="http://schemas.microsoft.com/office/drawing/2015/10/21/chartex" xmlns:cx3="http://schemas.microsoft.com/office/drawing/2016/5/9/chartex" xmlns:cx4="http://schemas.microsoft.com/office/drawing/2016/5/10/chartex" xmlns:cx5="http://schemas.microsoft.com/office/drawing/2016/5/11/chartex" xmlns:cx6="http://schemas.microsoft.com/office/drawing/2016/5/12/chartex" xmlns:cx7="http://schemas.microsoft.com/office/drawing/2016/5/13/chartex" xmlns:cx8="http://schemas.microsoft.com/office/drawing/2016/5/14/chartex" xmlns:mc="http://schemas.openxmlformats.org/markup-compatibility/2006" xmlns:aink="http://schemas.microsoft.com/office/drawing/2016/ink" xmlns:am3d="http://schemas.microsoft.com/office/drawing/2017/model3d" xmlns:o="urn:schemas-microsoft-com:office:office" xmlns:oel="http://schemas.microsoft.com/office/2019/extlst" xmlns:r="http://schemas.openxmlformats.org/officeDocument/2006/relationships" xmlns:m="http://schemas.openxmlformats.org/officeDocument/2006/math" xmlns:v="urn:schemas-microsoft-com:vml" xmlns:wp14="http://schemas.microsoft.com/office/word/2010/wordprocessingDrawing" xmlns:wp="http://schemas.openxmlformats.org/drawingml/2006/wordprocessingDrawing" xmlns:w10="urn:schemas-microsoft-com:office:word" xmlns:w="http://schemas.openxmlformats.org/wordprocessingml/2006/main" xmlns:w14="http://schemas.microsoft.com/office/word/2010/wordml" xmlns:w15="http://schemas.microsoft.com/office/word/2012/wordml" xmlns:w16cex="http://schemas.microsoft.com/office/word/2018/wordml/cex" xmlns:w16cid="http://schemas.microsoft.com/office/word/2016/wordml/cid" xmlns:w16="http://schemas.microsoft.com/office/word/2018/wordml" xmlns:w16du="http://schemas.microsoft.com/office/word/2023/wordml/word16du" xmlns:w16sdtdh="http://schemas.microsoft.com/office/word/2020/wordml/sdtdatahash" xmlns:w16sdtfl="http://schemas.microsoft.com/office/word/2024/wordml/sdtformatlock" xmlns:w16se="http://schemas.microsoft.com/office/word/2015/wordml/symex" xmlns:wpg="http://schemas.microsoft.com/office/word/2010/wordprocessingGroup" xmlns:wpi="http://schemas.microsoft.com/office/word/2010/wordprocessingInk" xmlns:wne="http://schemas.microsoft.com/office/word/2006/wordml" xmlns:wps="http://schemas.microsoft.com/office/word/2010/wordprocessingShape" mc:Ignorable="w14 w15 w16se w16cid w16 w16cex w16sdtdh w16sdtfl w16du wp14">
+  <w:footnote w:type="separator" w:id="-1">
+    <w:p>
+      <w:pPr>
+        <w:spacing w:after="0" w:line="240" w:lineRule="auto"/>
+      </w:pPr>
+      <w:r>
+        <w:separator/>
+      </w:r>
+    </w:p>
+  </w:footnote>
+  <w:footnote w:type="continuationSeparator" w:id="0">
+    <w:p>
+      <w:pPr>
+        <w:spacing w:after="0" w:line="240" w:lineRule="auto"/>
+      </w:pPr>
+      <w:r>
+        <w:continuationSeparator/>
+      </w:r>
+    </w:p>
+  </w:footnote>
+</w:footnotes>
+</file>
+
 <file path=word/numbering.xml><?xml version="1.0" encoding="utf-8"?>
 <w:numbering xmlns:wpc="http://schemas.microsoft.com/office/word/2010/wordprocessingCanvas" xmlns:cx="http://schemas.microsoft.com/office/drawing/2014/chartex" xmlns:cx1="http://schemas.microsoft.com/office/drawing/2015/9/8/chartex" xmlns:cx2="http://schemas.microsoft.com/office/drawing/2015/10/21/chartex" xmlns:cx3="http://schemas.microsoft.com/office/drawing/2016/5/9/chartex" xmlns:cx4="http://schemas.microsoft.com/office/drawing/2016/5/10/chartex" xmlns:cx5="http://schemas.microsoft.com/office/drawing/2016/5/11/chartex" xmlns:cx6="http://schemas.microsoft.com/office/drawing/2016/5/12/chartex" xmlns:cx7="http://schemas.microsoft.com/office/drawing/2016/5/13/chartex" xmlns:cx8="http://schemas.microsoft.com/office/drawing/2016/5/14/chartex" xmlns:mc="http://schemas.openxmlformats.org/markup-compatibility/2006" xmlns:aink="http://schemas.microsoft.com/office/drawing/2016/ink" xmlns:am3d="http://schemas.microsoft.com/office/drawing/2017/model3d" xmlns:o="urn:schemas-microsoft-com:office:office" xmlns:oel="http://schemas.microsoft.com/office/2019/extlst" xmlns:r="http://schemas.openxmlformats.org/officeDocument/2006/relationships" xmlns:m="http://schemas.openxmlformats.org/officeDocument/2006/math" xmlns:v="urn:schemas-microsoft-com:vml" xmlns:wp14="http://schemas.microsoft.com/office/word/2010/wordprocessingDrawing" xmlns:wp="http://schemas.openxmlformats.org/drawingml/2006/wordprocessingDrawing" xmlns:w10="urn:schemas-microsoft-com:office:word" xmlns:w="http://schemas.openxmlformats.org/wordprocessingml/2006/main" xmlns:w14="http://schemas.microsoft.com/office/word/2010/wordml" xmlns:w15="http://schemas.microsoft.com/office/word/2012/wordml" xmlns:w16cex="http://schemas.microsoft.com/office/word/2018/wordml/cex" xmlns:w16cid="http://schemas.microsoft.com/office/word/2016/wordml/cid" xmlns:w16="http://schemas.microsoft.com/office/word/2018/wordml" xmlns:w16du="http://schemas.microsoft.com/office/word/2023/wordml/word16du" xmlns:w16sdtdh="http://schemas.microsoft.com/office/word/2020/wordml/sdtdatahash" xmlns:w16sdtfl="http://schemas.microsoft.com/office/word/2024/wordml/sdtformatlock" xmlns:w16se="http://schemas.microsoft.com/office/word/2015/wordml/symex" xmlns:wpg="http://schemas.microsoft.com/office/word/2010/wordprocessingGroup" xmlns:wpi="http://schemas.microsoft.com/office/word/2010/wordprocessingInk" xmlns:wne="http://schemas.microsoft.com/office/word/2006/wordml" xmlns:wps="http://schemas.microsoft.com/office/word/2010/wordprocessingShape" mc:Ignorable="w14 w15 w16se w16cid w16 w16cex w16sdtdh w16sdtfl w16du wp14">
   <w:abstractNum w:abstractNumId="0" w15:restartNumberingAfterBreak="0">
+    <w:nsid w:val="2B7722B9"/>
+    <w:multiLevelType w:val="hybridMultilevel"/>
+    <w:tmpl w:val="8D1E605E"/>
+    <w:lvl w:ilvl="0" w:tplc="0C090001">
+      <w:start w:val="1"/>
+      <w:numFmt w:val="bullet"/>
+      <w:lvlText w:val=""/>
+      <w:lvlJc w:val="left"/>
+      <w:pPr>
+        <w:ind w:left="720" w:hanging="360"/>
+      </w:pPr>
+      <w:rPr>
+        <w:rFonts w:ascii="Symbol" w:hAnsi="Symbol" w:hint="default"/>
+      </w:rPr>
+    </w:lvl>
+    <w:lvl w:ilvl="1" w:tplc="0C090003" w:tentative="1">
+      <w:start w:val="1"/>
+      <w:numFmt w:val="bullet"/>
+      <w:lvlText w:val="o"/>
+      <w:lvlJc w:val="left"/>
+      <w:pPr>
+        <w:ind w:left="1440" w:hanging="360"/>
+      </w:pPr>
+      <w:rPr>
+        <w:rFonts w:ascii="Courier New" w:hAnsi="Courier New" w:cs="Courier New" w:hint="default"/>
+      </w:rPr>
+    </w:lvl>
+    <w:lvl w:ilvl="2" w:tplc="0C090005" w:tentative="1">
+      <w:start w:val="1"/>
+      <w:numFmt w:val="bullet"/>
+      <w:lvlText w:val=""/>
+      <w:lvlJc w:val="left"/>
+      <w:pPr>
+        <w:ind w:left="2160" w:hanging="360"/>
+      </w:pPr>
+      <w:rPr>
+        <w:rFonts w:ascii="Wingdings" w:hAnsi="Wingdings" w:hint="default"/>
+      </w:rPr>
+    </w:lvl>
+    <w:lvl w:ilvl="3" w:tplc="0C090001" w:tentative="1">
+      <w:start w:val="1"/>
+      <w:numFmt w:val="bullet"/>
+      <w:lvlText w:val=""/>
+      <w:lvlJc w:val="left"/>
+      <w:pPr>
+        <w:ind w:left="2880" w:hanging="360"/>
+      </w:pPr>
+      <w:rPr>
+        <w:rFonts w:ascii="Symbol" w:hAnsi="Symbol" w:hint="default"/>
+      </w:rPr>
+    </w:lvl>
+    <w:lvl w:ilvl="4" w:tplc="0C090003" w:tentative="1">
+      <w:start w:val="1"/>
+      <w:numFmt w:val="bullet"/>
+      <w:lvlText w:val="o"/>
+      <w:lvlJc w:val="left"/>
+      <w:pPr>
+        <w:ind w:left="3600" w:hanging="360"/>
+      </w:pPr>
+      <w:rPr>
+        <w:rFonts w:ascii="Courier New" w:hAnsi="Courier New" w:cs="Courier New" w:hint="default"/>
+      </w:rPr>
+    </w:lvl>
+    <w:lvl w:ilvl="5" w:tplc="0C090005" w:tentative="1">
+      <w:start w:val="1"/>
+      <w:numFmt w:val="bullet"/>
+      <w:lvlText w:val=""/>
+      <w:lvlJc w:val="left"/>
+      <w:pPr>
+        <w:ind w:left="4320" w:hanging="360"/>
+      </w:pPr>
+      <w:rPr>
+        <w:rFonts w:ascii="Wingdings" w:hAnsi="Wingdings" w:hint="default"/>
+      </w:rPr>
+    </w:lvl>
+    <w:lvl w:ilvl="6" w:tplc="0C090001" w:tentative="1">
+      <w:start w:val="1"/>
+      <w:numFmt w:val="bullet"/>
+      <w:lvlText w:val=""/>
+      <w:lvlJc w:val="left"/>
+      <w:pPr>
+        <w:ind w:left="5040" w:hanging="360"/>
+      </w:pPr>
+      <w:rPr>
+        <w:rFonts w:ascii="Symbol" w:hAnsi="Symbol" w:hint="default"/>
+      </w:rPr>
+    </w:lvl>
+    <w:lvl w:ilvl="7" w:tplc="0C090003" w:tentative="1">
+      <w:start w:val="1"/>
+      <w:numFmt w:val="bullet"/>
+      <w:lvlText w:val="o"/>
+      <w:lvlJc w:val="left"/>
+      <w:pPr>
+        <w:ind w:left="5760" w:hanging="360"/>
+      </w:pPr>
+      <w:rPr>
+        <w:rFonts w:ascii="Courier New" w:hAnsi="Courier New" w:cs="Courier New" w:hint="default"/>
+      </w:rPr>
+    </w:lvl>
+    <w:lvl w:ilvl="8" w:tplc="0C090005" w:tentative="1">
+      <w:start w:val="1"/>
+      <w:numFmt w:val="bullet"/>
+      <w:lvlText w:val=""/>
+      <w:lvlJc w:val="left"/>
+      <w:pPr>
+        <w:ind w:left="6480" w:hanging="360"/>
+      </w:pPr>
+      <w:rPr>
+        <w:rFonts w:ascii="Wingdings" w:hAnsi="Wingdings" w:hint="default"/>
+      </w:rPr>
+    </w:lvl>
+  </w:abstractNum>
+  <w:abstractNum w:abstractNumId="1" w15:restartNumberingAfterBreak="0">
+    <w:nsid w:val="3C1400F1"/>
+    <w:multiLevelType w:val="hybridMultilevel"/>
+    <w:tmpl w:val="97DC5486"/>
+    <w:lvl w:ilvl="0" w:tplc="0C09000F">
+      <w:start w:val="1"/>
+      <w:numFmt w:val="decimal"/>
+      <w:lvlText w:val="%1."/>
+      <w:lvlJc w:val="left"/>
+      <w:pPr>
+        <w:ind w:left="720" w:hanging="360"/>
+      </w:pPr>
+    </w:lvl>
+    <w:lvl w:ilvl="1" w:tplc="0C090019" w:tentative="1">
+      <w:start w:val="1"/>
+      <w:numFmt w:val="lowerLetter"/>
+      <w:lvlText w:val="%2."/>
+      <w:lvlJc w:val="left"/>
+      <w:pPr>
+        <w:ind w:left="1440" w:hanging="360"/>
+      </w:pPr>
+    </w:lvl>
+    <w:lvl w:ilvl="2" w:tplc="0C09001B" w:tentative="1">
+      <w:start w:val="1"/>
+      <w:numFmt w:val="lowerRoman"/>
+      <w:lvlText w:val="%3."/>
+      <w:lvlJc w:val="right"/>
+      <w:pPr>
+        <w:ind w:left="2160" w:hanging="180"/>
+      </w:pPr>
+    </w:lvl>
+    <w:lvl w:ilvl="3" w:tplc="0C09000F" w:tentative="1">
+      <w:start w:val="1"/>
+      <w:numFmt w:val="decimal"/>
+      <w:lvlText w:val="%4."/>
+      <w:lvlJc w:val="left"/>
+      <w:pPr>
+        <w:ind w:left="2880" w:hanging="360"/>
+      </w:pPr>
+    </w:lvl>
+    <w:lvl w:ilvl="4" w:tplc="0C090019" w:tentative="1">
+      <w:start w:val="1"/>
+      <w:numFmt w:val="lowerLetter"/>
+      <w:lvlText w:val="%5."/>
+      <w:lvlJc w:val="left"/>
+      <w:pPr>
+        <w:ind w:left="3600" w:hanging="360"/>
+      </w:pPr>
+    </w:lvl>
+    <w:lvl w:ilvl="5" w:tplc="0C09001B" w:tentative="1">
+      <w:start w:val="1"/>
+      <w:numFmt w:val="lowerRoman"/>
+      <w:lvlText w:val="%6."/>
+      <w:lvlJc w:val="right"/>
+      <w:pPr>
+        <w:ind w:left="4320" w:hanging="180"/>
+      </w:pPr>
+    </w:lvl>
+    <w:lvl w:ilvl="6" w:tplc="0C09000F" w:tentative="1">
+      <w:start w:val="1"/>
+      <w:numFmt w:val="decimal"/>
+      <w:lvlText w:val="%7."/>
+      <w:lvlJc w:val="left"/>
+      <w:pPr>
+        <w:ind w:left="5040" w:hanging="360"/>
+      </w:pPr>
+    </w:lvl>
+    <w:lvl w:ilvl="7" w:tplc="0C090019" w:tentative="1">
+      <w:start w:val="1"/>
+      <w:numFmt w:val="lowerLetter"/>
+      <w:lvlText w:val="%8."/>
+      <w:lvlJc w:val="left"/>
+      <w:pPr>
+        <w:ind w:left="5760" w:hanging="360"/>
+      </w:pPr>
+    </w:lvl>
+    <w:lvl w:ilvl="8" w:tplc="0C09001B" w:tentative="1">
+      <w:start w:val="1"/>
+      <w:numFmt w:val="lowerRoman"/>
+      <w:lvlText w:val="%9."/>
+      <w:lvlJc w:val="right"/>
+      <w:pPr>
+        <w:ind w:left="6480" w:hanging="180"/>
+      </w:pPr>
+    </w:lvl>
+  </w:abstractNum>
+  <w:abstractNum w:abstractNumId="2" w15:restartNumberingAfterBreak="0">
     <w:nsid w:val="4A630E2D"/>
     <w:multiLevelType w:val="hybridMultilevel"/>
     <w:tmpl w:val="1EF04A98"/>
@@ -772,7 +1603,7 @@
       </w:pPr>
     </w:lvl>
   </w:abstractNum>
-  <w:abstractNum w:abstractNumId="1" w15:restartNumberingAfterBreak="0">
+  <w:abstractNum w:abstractNumId="3" w15:restartNumberingAfterBreak="0">
     <w:nsid w:val="4B1D608F"/>
     <w:multiLevelType w:val="hybridMultilevel"/>
     <w:tmpl w:val="44421552"/>
@@ -885,7 +1716,7 @@
       </w:rPr>
     </w:lvl>
   </w:abstractNum>
-  <w:abstractNum w:abstractNumId="2" w15:restartNumberingAfterBreak="0">
+  <w:abstractNum w:abstractNumId="4" w15:restartNumberingAfterBreak="0">
     <w:nsid w:val="68D61B34"/>
     <w:multiLevelType w:val="hybridMultilevel"/>
     <w:tmpl w:val="B9B852B6"/>
@@ -971,7 +1802,7 @@
       </w:pPr>
     </w:lvl>
   </w:abstractNum>
-  <w:abstractNum w:abstractNumId="3" w15:restartNumberingAfterBreak="0">
+  <w:abstractNum w:abstractNumId="5" w15:restartNumberingAfterBreak="0">
     <w:nsid w:val="71146142"/>
     <w:multiLevelType w:val="hybridMultilevel"/>
     <w:tmpl w:val="C1F8CAD0"/>
@@ -1085,16 +1916,22 @@
     </w:lvl>
   </w:abstractNum>
   <w:num w:numId="1" w16cid:durableId="1712878160">
-    <w:abstractNumId w:val="0"/>
+    <w:abstractNumId w:val="2"/>
   </w:num>
   <w:num w:numId="2" w16cid:durableId="373892871">
+    <w:abstractNumId w:val="5"/>
+  </w:num>
+  <w:num w:numId="3" w16cid:durableId="1210921535">
+    <w:abstractNumId w:val="4"/>
+  </w:num>
+  <w:num w:numId="4" w16cid:durableId="2094667862">
     <w:abstractNumId w:val="3"/>
   </w:num>
-  <w:num w:numId="3" w16cid:durableId="1210921535">
-    <w:abstractNumId w:val="2"/>
+  <w:num w:numId="5" w16cid:durableId="1370838990">
+    <w:abstractNumId w:val="1"/>
   </w:num>
-  <w:num w:numId="4" w16cid:durableId="2094667862">
-    <w:abstractNumId w:val="1"/>
+  <w:num w:numId="6" w16cid:durableId="1241601257">
+    <w:abstractNumId w:val="0"/>
   </w:num>
 </w:numbering>
 </file>
@@ -2032,6 +2869,50 @@
       <w:szCs w:val="18"/>
     </w:rPr>
   </w:style>
+  <w:style w:type="paragraph" w:styleId="Header">
+    <w:name w:val="header"/>
+    <w:basedOn w:val="Normal"/>
+    <w:link w:val="HeaderChar"/>
+    <w:uiPriority w:val="99"/>
+    <w:unhideWhenUsed/>
+    <w:rsid w:val="00413D4A"/>
+    <w:pPr>
+      <w:tabs>
+        <w:tab w:val="center" w:pos="4513"/>
+        <w:tab w:val="right" w:pos="9026"/>
+      </w:tabs>
+      <w:spacing w:after="0" w:line="240" w:lineRule="auto"/>
+    </w:pPr>
+  </w:style>
+  <w:style w:type="character" w:customStyle="1" w:styleId="HeaderChar">
+    <w:name w:val="Header Char"/>
+    <w:basedOn w:val="DefaultParagraphFont"/>
+    <w:link w:val="Header"/>
+    <w:uiPriority w:val="99"/>
+    <w:rsid w:val="00413D4A"/>
+  </w:style>
+  <w:style w:type="paragraph" w:styleId="Footer">
+    <w:name w:val="footer"/>
+    <w:basedOn w:val="Normal"/>
+    <w:link w:val="FooterChar"/>
+    <w:uiPriority w:val="99"/>
+    <w:unhideWhenUsed/>
+    <w:rsid w:val="00413D4A"/>
+    <w:pPr>
+      <w:tabs>
+        <w:tab w:val="center" w:pos="4513"/>
+        <w:tab w:val="right" w:pos="9026"/>
+      </w:tabs>
+      <w:spacing w:after="0" w:line="240" w:lineRule="auto"/>
+    </w:pPr>
+  </w:style>
+  <w:style w:type="character" w:customStyle="1" w:styleId="FooterChar">
+    <w:name w:val="Footer Char"/>
+    <w:basedOn w:val="DefaultParagraphFont"/>
+    <w:link w:val="Footer"/>
+    <w:uiPriority w:val="99"/>
+    <w:rsid w:val="00413D4A"/>
+  </w:style>
 </w:styles>
 </file>
 

</xml_diff>

<commit_message>
Complete FR4 - Update System design document
</commit_message>
<xml_diff>
--- a/System_design.docx
+++ b/System_design.docx
@@ -16,6 +16,12 @@
       </w:pPr>
       <w:r>
         <w:t>FR1</w:t>
+      </w:r>
+      <w:r>
+        <w:t xml:space="preserve">: </w:t>
+      </w:r>
+      <w:r>
+        <w:t>Load patients from file</w:t>
       </w:r>
     </w:p>
     <w:p>
@@ -195,15 +201,7 @@
         <w:ind w:left="426"/>
       </w:pPr>
       <w:r>
-        <w:t xml:space="preserve">The PatientManagementSystem will initialise the PatientDatabaseLoader by calling </w:t>
-      </w:r>
-      <w:proofErr w:type="gramStart"/>
-      <w:r>
-        <w:t>initialiseConnection(</w:t>
-      </w:r>
-      <w:proofErr w:type="gramEnd"/>
-      <w:r>
-        <w:t xml:space="preserve">) – </w:t>
+        <w:t xml:space="preserve">The PatientManagementSystem will initialise the PatientDatabaseLoader by calling initialiseConnection() – </w:t>
       </w:r>
       <w:r>
         <w:t>this handshake</w:t>
@@ -225,15 +223,7 @@
         <w:ind w:left="426"/>
       </w:pPr>
       <w:r>
-        <w:t xml:space="preserve">The PatientDatabaseLoader will call </w:t>
-      </w:r>
-      <w:proofErr w:type="gramStart"/>
-      <w:r>
-        <w:t>loadPatient(</w:t>
-      </w:r>
-      <w:proofErr w:type="gramEnd"/>
-      <w:r>
-        <w:t>…) passing in a vector which will be loaded with patients.</w:t>
+        <w:t>The PatientDatabaseLoader will call loadPatient(…) passing in a vector which will be loaded with patients.</w:t>
       </w:r>
     </w:p>
     <w:p>
@@ -249,11 +239,7 @@
         <w:ind w:left="426"/>
       </w:pPr>
       <w:r>
-        <w:t xml:space="preserve">The concrete </w:t>
-      </w:r>
-      <w:proofErr w:type="spellStart"/>
-      <w:r>
-        <w:t>Patient</w:t>
+        <w:t>The concrete Patient</w:t>
       </w:r>
       <w:r>
         <w:t>File</w:t>
@@ -264,7 +250,6 @@
       <w:r>
         <w:t>Adapter</w:t>
       </w:r>
-      <w:proofErr w:type="spellEnd"/>
       <w:r>
         <w:t xml:space="preserve"> </w:t>
       </w:r>
@@ -272,36 +257,10 @@
         <w:t>delegates</w:t>
       </w:r>
       <w:r>
-        <w:t xml:space="preserve"> work of loading to the </w:t>
-      </w:r>
-      <w:proofErr w:type="spellStart"/>
-      <w:r>
-        <w:t>adaptee</w:t>
-      </w:r>
-      <w:proofErr w:type="spellEnd"/>
-      <w:r>
-        <w:t xml:space="preserve"> </w:t>
-      </w:r>
-      <w:proofErr w:type="spellStart"/>
-      <w:r>
-        <w:t>PatientFileLoader</w:t>
-      </w:r>
-      <w:proofErr w:type="spellEnd"/>
-      <w:r>
-        <w:t xml:space="preserve"> by </w:t>
-      </w:r>
-      <w:proofErr w:type="gramStart"/>
-      <w:r>
-        <w:t xml:space="preserve">calling  </w:t>
-      </w:r>
-      <w:proofErr w:type="spellStart"/>
-      <w:r>
-        <w:t>PatientFileLoader.loadPatientFile</w:t>
-      </w:r>
-      <w:proofErr w:type="spellEnd"/>
-      <w:proofErr w:type="gramEnd"/>
-      <w:r>
-        <w:t>()</w:t>
+        <w:t xml:space="preserve"> work of loading to the adaptee</w:t>
+      </w:r>
+      <w:r>
+        <w:t xml:space="preserve"> PatientFileLoader by calling  PatientFileLoader.loadPatientFile()</w:t>
       </w:r>
       <w:r>
         <w:t xml:space="preserve"> and gets vector of patients.</w:t>
@@ -373,15 +332,7 @@
         <w:ind w:left="426"/>
       </w:pPr>
       <w:r>
-        <w:t xml:space="preserve">Finally, the PatientManagementSystem must explicitly call </w:t>
-      </w:r>
-      <w:proofErr w:type="gramStart"/>
-      <w:r>
-        <w:t>closeConnection(</w:t>
-      </w:r>
-      <w:proofErr w:type="gramEnd"/>
-      <w:r>
-        <w:t>) to close the database connection.</w:t>
+        <w:t>Finally, the PatientManagementSystem must explicitly call closeConnection() to close the database connection.</w:t>
       </w:r>
     </w:p>
     <w:p>
@@ -418,10 +369,7 @@
         <w:t xml:space="preserve">First completed code in PatientFileLoader to load data from </w:t>
       </w:r>
       <w:r>
-        <w:t>file in</w:t>
-      </w:r>
-      <w:r>
-        <w:t xml:space="preserve"> commit: </w:t>
+        <w:t xml:space="preserve">file in commit: </w:t>
       </w:r>
       <w:r>
         <w:t>79e1a21c5acc4298c953e539644fa3718ee5cdc6</w:t>
@@ -442,15 +390,7 @@
         <w:t>Then I refactored code and added</w:t>
       </w:r>
       <w:r>
-        <w:t xml:space="preserve"> the </w:t>
-      </w:r>
-      <w:proofErr w:type="spellStart"/>
-      <w:r>
-        <w:t>PatientFileLoaderAdapter</w:t>
-      </w:r>
-      <w:proofErr w:type="spellEnd"/>
-      <w:r>
-        <w:t xml:space="preserve"> </w:t>
+        <w:t xml:space="preserve"> the PatientFileLoaderAdapter </w:t>
       </w:r>
       <w:r>
         <w:t xml:space="preserve">in commit: </w:t>
@@ -490,6 +430,22 @@
       </w:pPr>
       <w:r>
         <w:t>FR2</w:t>
+      </w:r>
+      <w:r>
+        <w:t xml:space="preserve">: </w:t>
+      </w:r>
+      <w:r>
+        <w:t>load patients from file and</w:t>
+      </w:r>
+      <w:r>
+        <w:rPr>
+          <w:i/>
+          <w:iCs/>
+        </w:rPr>
+        <w:t xml:space="preserve"> </w:t>
+      </w:r>
+      <w:r>
+        <w:t>database</w:t>
       </w:r>
     </w:p>
     <w:p>
@@ -646,60 +602,7 @@
         <w:ind w:left="426"/>
       </w:pPr>
       <w:r>
-        <w:t xml:space="preserve">In </w:t>
-      </w:r>
-      <w:proofErr w:type="spellStart"/>
-      <w:r>
-        <w:t>PatientManagementSystem</w:t>
-      </w:r>
-      <w:proofErr w:type="spellEnd"/>
-      <w:r>
-        <w:t xml:space="preserve">, a </w:t>
-      </w:r>
-      <w:proofErr w:type="spellStart"/>
-      <w:r>
-        <w:t>CompositePatientsLoader</w:t>
-      </w:r>
-      <w:proofErr w:type="spellEnd"/>
-      <w:r>
-        <w:t xml:space="preserve"> is created. Both a </w:t>
-      </w:r>
-      <w:proofErr w:type="spellStart"/>
-      <w:r>
-        <w:t>PatientDatabaseLoader</w:t>
-      </w:r>
-      <w:proofErr w:type="spellEnd"/>
-      <w:r>
-        <w:t xml:space="preserve"> and a </w:t>
-      </w:r>
-      <w:proofErr w:type="spellStart"/>
-      <w:r>
-        <w:t>PatientFileLoaderAdapter</w:t>
-      </w:r>
-      <w:proofErr w:type="spellEnd"/>
-      <w:r>
-        <w:t xml:space="preserve"> (wrapping a </w:t>
-      </w:r>
-      <w:proofErr w:type="spellStart"/>
-      <w:r>
-        <w:t>PatientFileLoader</w:t>
-      </w:r>
-      <w:proofErr w:type="spellEnd"/>
-      <w:r>
-        <w:t xml:space="preserve">) are added to it using </w:t>
-      </w:r>
-      <w:proofErr w:type="spellStart"/>
-      <w:proofErr w:type="gramStart"/>
-      <w:r>
-        <w:t>addPatientLoader</w:t>
-      </w:r>
-      <w:proofErr w:type="spellEnd"/>
-      <w:r>
-        <w:t>(</w:t>
-      </w:r>
-      <w:proofErr w:type="gramEnd"/>
-      <w:r>
-        <w:t>).</w:t>
+        <w:t>In PatientManagementSystem, a CompositePatientsLoader is created. Both a PatientDatabaseLoader and a PatientFileLoaderAdapter (wrapping a PatientFileLoader) are added to it using addPatientLoader().</w:t>
       </w:r>
     </w:p>
     <w:p>
@@ -712,46 +615,7 @@
         <w:ind w:left="426"/>
       </w:pPr>
       <w:r>
-        <w:t xml:space="preserve">The system interacts only with the AbstractPatientDatabaseLoader interface. When </w:t>
-      </w:r>
-      <w:proofErr w:type="spellStart"/>
-      <w:proofErr w:type="gramStart"/>
-      <w:r>
-        <w:t>initialiseConnection</w:t>
-      </w:r>
-      <w:proofErr w:type="spellEnd"/>
-      <w:r>
-        <w:t>(</w:t>
-      </w:r>
-      <w:proofErr w:type="gramEnd"/>
-      <w:r>
-        <w:t xml:space="preserve">), </w:t>
-      </w:r>
-      <w:proofErr w:type="spellStart"/>
-      <w:proofErr w:type="gramStart"/>
-      <w:r>
-        <w:t>loadPatients</w:t>
-      </w:r>
-      <w:proofErr w:type="spellEnd"/>
-      <w:r>
-        <w:t>(</w:t>
-      </w:r>
-      <w:proofErr w:type="gramEnd"/>
-      <w:r>
-        <w:t xml:space="preserve">), or </w:t>
-      </w:r>
-      <w:proofErr w:type="spellStart"/>
-      <w:proofErr w:type="gramStart"/>
-      <w:r>
-        <w:t>closeConnection</w:t>
-      </w:r>
-      <w:proofErr w:type="spellEnd"/>
-      <w:r>
-        <w:t>(</w:t>
-      </w:r>
-      <w:proofErr w:type="gramEnd"/>
-      <w:r>
-        <w:t>) is called on the composite, it forwards these calls to all contained loaders.</w:t>
+        <w:t>The system interacts only with the AbstractPatientDatabaseLoader interface. When initialiseConnection(), loadPatients(), or closeConnection() is called on the composite, it forwards these calls to all contained loaders.</w:t>
       </w:r>
     </w:p>
     <w:p>
@@ -764,33 +628,7 @@
         <w:ind w:left="426"/>
       </w:pPr>
       <w:r>
-        <w:t xml:space="preserve">When </w:t>
-      </w:r>
-      <w:proofErr w:type="spellStart"/>
-      <w:proofErr w:type="gramStart"/>
-      <w:r>
-        <w:t>loadPatients</w:t>
-      </w:r>
-      <w:proofErr w:type="spellEnd"/>
-      <w:r>
-        <w:t>(</w:t>
-      </w:r>
-      <w:proofErr w:type="gramEnd"/>
-      <w:r>
-        <w:t xml:space="preserve">) is called, the composite iterates through each loader and calls their </w:t>
-      </w:r>
-      <w:proofErr w:type="spellStart"/>
-      <w:proofErr w:type="gramStart"/>
-      <w:r>
-        <w:t>loadPatients</w:t>
-      </w:r>
-      <w:proofErr w:type="spellEnd"/>
-      <w:r>
-        <w:t>(</w:t>
-      </w:r>
-      <w:proofErr w:type="gramEnd"/>
-      <w:r>
-        <w:t xml:space="preserve">) method, patients </w:t>
+        <w:t xml:space="preserve">When loadPatients() is called, the composite iterates through each loader and calls their loadPatients() method, patients </w:t>
       </w:r>
       <w:r>
         <w:t>are</w:t>
@@ -820,15 +658,7 @@
         </w:numPr>
       </w:pPr>
       <w:r>
-        <w:t xml:space="preserve">First added </w:t>
-      </w:r>
-      <w:proofErr w:type="spellStart"/>
-      <w:r>
-        <w:t>CompositePatientsLoader</w:t>
-      </w:r>
-      <w:proofErr w:type="spellEnd"/>
-      <w:r>
-        <w:t xml:space="preserve"> class </w:t>
+        <w:t xml:space="preserve">First added CompositePatientsLoader class </w:t>
       </w:r>
       <w:r>
         <w:t xml:space="preserve">in commit: </w:t>
@@ -848,27 +678,20 @@
       <w:r>
         <w:t xml:space="preserve">Then I refactored </w:t>
       </w:r>
-      <w:proofErr w:type="spellStart"/>
       <w:r>
         <w:t>PatientManagementSystem</w:t>
       </w:r>
-      <w:proofErr w:type="spellEnd"/>
       <w:r>
         <w:t xml:space="preserve"> to use </w:t>
       </w:r>
-      <w:proofErr w:type="spellStart"/>
       <w:r>
         <w:t>CompositePatientsLoader</w:t>
       </w:r>
-      <w:proofErr w:type="spellEnd"/>
       <w:r>
         <w:t xml:space="preserve"> </w:t>
       </w:r>
       <w:r>
-        <w:t xml:space="preserve">in commit: </w:t>
-      </w:r>
-      <w:r>
-        <w:t xml:space="preserve"> </w:t>
+        <w:t xml:space="preserve">in commit:  </w:t>
       </w:r>
       <w:r>
         <w:t>002ddf4a99724518c15ad4ca8049ae6543ed48c9</w:t>
@@ -881,12 +704,21 @@
       <w:r>
         <w:t>FR3</w:t>
       </w:r>
+      <w:r>
+        <w:t xml:space="preserve">: </w:t>
+      </w:r>
+      <w:r>
+        <w:t>calculate the patient alert levels</w:t>
+      </w:r>
     </w:p>
     <w:p>
       <w:pPr>
         <w:keepNext/>
       </w:pPr>
       <w:r>
+        <w:rPr>
+          <w:noProof/>
+        </w:rPr>
         <w:drawing>
           <wp:inline distT="0" distB="0" distL="0" distR="0" wp14:anchorId="19295701" wp14:editId="59551E5A">
             <wp:extent cx="5184250" cy="4280768"/>
@@ -986,55 +818,10 @@
     <w:p>
       <w:r>
         <w:lastRenderedPageBreak/>
-        <w:t xml:space="preserve">Strategy pattern is used to determine how patient’s alert level is calculated based on their diagnose. This approach encapsulates the calculation logic for each diagnose in a separate class and makes code maintainable, flexible and extensible. </w:t>
-      </w:r>
-      <w:proofErr w:type="spellStart"/>
-      <w:r>
-        <w:t>IAlertStrategy</w:t>
-      </w:r>
-      <w:proofErr w:type="spellEnd"/>
-      <w:r>
-        <w:t xml:space="preserve"> declares interface for alert calculation(</w:t>
-      </w:r>
-      <w:proofErr w:type="spellStart"/>
-      <w:proofErr w:type="gramStart"/>
-      <w:r>
-        <w:t>getAlertLevel</w:t>
-      </w:r>
-      <w:proofErr w:type="spellEnd"/>
-      <w:r>
-        <w:t>(</w:t>
-      </w:r>
-      <w:proofErr w:type="gramEnd"/>
-      <w:r>
-        <w:t>)</w:t>
-      </w:r>
-      <w:proofErr w:type="gramStart"/>
-      <w:r>
-        <w:t>)</w:t>
-      </w:r>
-      <w:proofErr w:type="gramEnd"/>
-      <w:r>
-        <w:t xml:space="preserve"> and all diagnose strategies (concrete classes) implement this interface. Patient holds</w:t>
-      </w:r>
-      <w:r>
-        <w:t xml:space="preserve"> </w:t>
-      </w:r>
-      <w:proofErr w:type="spellStart"/>
-      <w:r>
-        <w:t>unique_ptr</w:t>
-      </w:r>
-      <w:proofErr w:type="spellEnd"/>
-      <w:r>
-        <w:t>&lt;</w:t>
-      </w:r>
-      <w:proofErr w:type="spellStart"/>
-      <w:r>
-        <w:t>IAlertStrategy</w:t>
-      </w:r>
-      <w:proofErr w:type="spellEnd"/>
-      <w:r>
-        <w:t>&gt; to</w:t>
+        <w:t>Strategy pattern is used to determine how patient’s alert level is calculated based on their diagnose. This approach encapsulates the calculation logic for each diagnose in a separate class and makes code maintainable, flexible and extensible. IAlertStrategy declares interface for alert calculation(getAlertLevel()) and all diagnose strategies (concrete classes) implement this interface. Patient holds</w:t>
+      </w:r>
+      <w:r>
+        <w:t xml:space="preserve"> unique_ptr&lt;IAlertStrategy&gt; to</w:t>
       </w:r>
       <w:r>
         <w:t xml:space="preserve"> </w:t>
@@ -1068,15 +855,7 @@
         <w:ind w:left="426"/>
       </w:pPr>
       <w:r>
-        <w:t>In Patient class, when vitals are added, the appropriate strategy is determined based on the patient's diagnose and used to calculate the alert level. The patient’s _</w:t>
-      </w:r>
-      <w:proofErr w:type="spellStart"/>
-      <w:r>
-        <w:t>alertStrategy</w:t>
-      </w:r>
-      <w:proofErr w:type="spellEnd"/>
-      <w:r>
-        <w:t xml:space="preserve"> pointer is set to a new instance of the appropriate strategy class.</w:t>
+        <w:t>In Patient class, when vitals are added, the appropriate strategy is determined based on the patient's diagnose and used to calculate the alert level. The patient’s _alertStrategy pointer is set to a new instance of the appropriate strategy class.</w:t>
       </w:r>
     </w:p>
     <w:p>
@@ -1089,23 +868,7 @@
         <w:ind w:left="426"/>
       </w:pPr>
       <w:r>
-        <w:t>When new vitals are recorder the patient calls _</w:t>
-      </w:r>
-      <w:proofErr w:type="spellStart"/>
-      <w:r>
-        <w:t>alertStrategy</w:t>
-      </w:r>
-      <w:proofErr w:type="spellEnd"/>
-      <w:r>
-        <w:t>-&gt;</w:t>
-      </w:r>
-      <w:proofErr w:type="spellStart"/>
-      <w:r>
-        <w:t>getAlertLevel</w:t>
-      </w:r>
-      <w:proofErr w:type="spellEnd"/>
-      <w:r>
-        <w:t>(*Vitals) to determine new alert level. If necessary, then it triggers alert message.</w:t>
+        <w:t>When new vitals are recorder the patient calls _alertStrategy-&gt;getAlertLevel(*Vitals) to determine new alert level. If necessary, then it triggers alert message.</w:t>
       </w:r>
     </w:p>
     <w:p>
@@ -1137,15 +900,7 @@
         </w:rPr>
       </w:pPr>
       <w:r>
-        <w:t xml:space="preserve">First added strategy interface </w:t>
-      </w:r>
-      <w:proofErr w:type="spellStart"/>
-      <w:r>
-        <w:t>IAlertStrategy</w:t>
-      </w:r>
-      <w:proofErr w:type="spellEnd"/>
-      <w:r>
-        <w:t xml:space="preserve"> and concrete strategy classes</w:t>
+        <w:t>First added strategy interface IAlertStrategy and concrete strategy classes</w:t>
       </w:r>
       <w:r>
         <w:t xml:space="preserve"> in commit: </w:t>
@@ -1197,38 +952,18 @@
       <w:r>
         <w:t xml:space="preserve">Add new method </w:t>
       </w:r>
-      <w:proofErr w:type="spellStart"/>
-      <w:proofErr w:type="gramStart"/>
       <w:r>
         <w:t>setAlertStrategy</w:t>
       </w:r>
-      <w:proofErr w:type="spellEnd"/>
-      <w:r>
-        <w:t>(</w:t>
-      </w:r>
-      <w:proofErr w:type="gramEnd"/>
-      <w:r>
-        <w:t xml:space="preserve">) in </w:t>
-      </w:r>
-      <w:proofErr w:type="gramStart"/>
-      <w:r>
-        <w:t>Patient</w:t>
-      </w:r>
-      <w:proofErr w:type="gramEnd"/>
-      <w:r>
-        <w:t xml:space="preserve"> class, add new member </w:t>
+      <w:r>
+        <w:t xml:space="preserve">() in Patient class, add new member </w:t>
       </w:r>
       <w:r>
         <w:t xml:space="preserve">variable </w:t>
       </w:r>
       <w:r>
-        <w:t>_</w:t>
-      </w:r>
-      <w:proofErr w:type="spellStart"/>
-      <w:r>
-        <w:t>alertStrategy</w:t>
-      </w:r>
-      <w:proofErr w:type="spellEnd"/>
+        <w:t>_alertStrategy</w:t>
+      </w:r>
       <w:r>
         <w:t xml:space="preserve">. </w:t>
       </w:r>
@@ -1236,24 +971,536 @@
         <w:t>Then refactor</w:t>
       </w:r>
       <w:r>
+        <w:t xml:space="preserve"> addVitals(*Vitals) </w:t>
+      </w:r>
+      <w:r>
+        <w:t>method to</w:t>
+      </w:r>
+      <w:r>
+        <w:t xml:space="preserve"> implement alert calculating strategies in commit: </w:t>
+      </w:r>
+      <w:r>
+        <w:t>c16b8e2fd25516996d96615c86fbe168cb5cae73</w:t>
+      </w:r>
+    </w:p>
+    <w:p>
+      <w:pPr>
+        <w:rPr>
+          <w:b/>
+          <w:bCs/>
+        </w:rPr>
+      </w:pPr>
+    </w:p>
+    <w:p>
+      <w:pPr>
+        <w:pStyle w:val="Heading2"/>
+      </w:pPr>
+      <w:r>
+        <w:lastRenderedPageBreak/>
+        <w:t>FR4</w:t>
+      </w:r>
+      <w:r>
+        <w:t xml:space="preserve">: </w:t>
+      </w:r>
+      <w:r>
+        <w:t>alert the hospitals and GPs</w:t>
+      </w:r>
+    </w:p>
+    <w:p>
+      <w:pPr>
+        <w:keepNext/>
+      </w:pPr>
+      <w:r>
+        <w:drawing>
+          <wp:inline distT="0" distB="0" distL="0" distR="0" wp14:anchorId="082E0FE7" wp14:editId="3C5A02C4">
+            <wp:extent cx="5731510" cy="5061585"/>
+            <wp:effectExtent l="0" t="0" r="2540" b="5715"/>
+            <wp:docPr id="100702572" name="Picture 1"/>
+            <wp:cNvGraphicFramePr>
+              <a:graphicFrameLocks xmlns:a="http://schemas.openxmlformats.org/drawingml/2006/main" noChangeAspect="1"/>
+            </wp:cNvGraphicFramePr>
+            <a:graphic xmlns:a="http://schemas.openxmlformats.org/drawingml/2006/main">
+              <a:graphicData uri="http://schemas.openxmlformats.org/drawingml/2006/picture">
+                <pic:pic xmlns:pic="http://schemas.openxmlformats.org/drawingml/2006/picture">
+                  <pic:nvPicPr>
+                    <pic:cNvPr id="100702572" name=""/>
+                    <pic:cNvPicPr/>
+                  </pic:nvPicPr>
+                  <pic:blipFill>
+                    <a:blip r:embed="rId10"/>
+                    <a:stretch>
+                      <a:fillRect/>
+                    </a:stretch>
+                  </pic:blipFill>
+                  <pic:spPr>
+                    <a:xfrm>
+                      <a:off x="0" y="0"/>
+                      <a:ext cx="5731510" cy="5061585"/>
+                    </a:xfrm>
+                    <a:prstGeom prst="rect">
+                      <a:avLst/>
+                    </a:prstGeom>
+                  </pic:spPr>
+                </pic:pic>
+              </a:graphicData>
+            </a:graphic>
+          </wp:inline>
+        </w:drawing>
+      </w:r>
+    </w:p>
+    <w:p>
+      <w:pPr>
+        <w:pStyle w:val="Caption"/>
+        <w:rPr>
+          <w:sz w:val="20"/>
+          <w:szCs w:val="20"/>
+        </w:rPr>
+      </w:pPr>
+      <w:r>
+        <w:rPr>
+          <w:sz w:val="20"/>
+          <w:szCs w:val="20"/>
+        </w:rPr>
+        <w:t xml:space="preserve">Figure </w:t>
+      </w:r>
+      <w:r>
+        <w:rPr>
+          <w:sz w:val="20"/>
+          <w:szCs w:val="20"/>
+        </w:rPr>
+        <w:fldChar w:fldCharType="begin"/>
+      </w:r>
+      <w:r>
+        <w:rPr>
+          <w:sz w:val="20"/>
+          <w:szCs w:val="20"/>
+        </w:rPr>
+        <w:instrText xml:space="preserve"> SEQ Figure \* ARABIC </w:instrText>
+      </w:r>
+      <w:r>
+        <w:rPr>
+          <w:sz w:val="20"/>
+          <w:szCs w:val="20"/>
+        </w:rPr>
+        <w:fldChar w:fldCharType="separate"/>
+      </w:r>
+      <w:r>
+        <w:rPr>
+          <w:noProof/>
+          <w:sz w:val="20"/>
+          <w:szCs w:val="20"/>
+        </w:rPr>
+        <w:t>4</w:t>
+      </w:r>
+      <w:r>
+        <w:rPr>
+          <w:sz w:val="20"/>
+          <w:szCs w:val="20"/>
+        </w:rPr>
+        <w:fldChar w:fldCharType="end"/>
+      </w:r>
+      <w:r>
+        <w:rPr>
+          <w:sz w:val="20"/>
+          <w:szCs w:val="20"/>
+        </w:rPr>
+        <w:t xml:space="preserve"> Observer Design Pattern</w:t>
+      </w:r>
+    </w:p>
+    <w:p>
+      <w:pPr>
+        <w:tabs>
+          <w:tab w:val="left" w:pos="922"/>
+        </w:tabs>
+      </w:pPr>
+      <w:r>
+        <w:t xml:space="preserve">The Observer pattern implemented to manage communication between patient object and other components that need to react to changes in patient’s status. This provides loose coupling, patient object does not need to </w:t>
+      </w:r>
+      <w:r>
+        <w:t>know who</w:t>
+      </w:r>
+      <w:r>
         <w:t xml:space="preserve"> </w:t>
       </w:r>
-      <w:proofErr w:type="spellStart"/>
-      <w:r>
-        <w:t>addVitals</w:t>
-      </w:r>
-      <w:proofErr w:type="spellEnd"/>
-      <w:r>
-        <w:t xml:space="preserve">(*Vitals) </w:t>
-      </w:r>
-      <w:r>
-        <w:t>method to</w:t>
-      </w:r>
-      <w:r>
-        <w:t xml:space="preserve"> implement alert calculating strategies in commit: </w:t>
-      </w:r>
-      <w:r>
-        <w:t>c16b8e2fd25516996d96615c86fbe168cb5cae73</w:t>
+      <w:r>
+        <w:t>concrete observer is</w:t>
+      </w:r>
+      <w:r>
+        <w:t xml:space="preserve"> or how they react. </w:t>
+      </w:r>
+      <w:r>
+        <w:t>It just implements Listener interface. This pattern makes easy to extend system and add new type of listeners without modifying patient class.</w:t>
+      </w:r>
+    </w:p>
+    <w:p>
+      <w:pPr>
+        <w:tabs>
+          <w:tab w:val="left" w:pos="922"/>
+        </w:tabs>
+        <w:rPr>
+          <w:b/>
+          <w:bCs/>
+        </w:rPr>
+      </w:pPr>
+      <w:r>
+        <w:rPr>
+          <w:b/>
+          <w:bCs/>
+        </w:rPr>
+        <w:t>How it works:</w:t>
+      </w:r>
+    </w:p>
+    <w:p>
+      <w:pPr>
+        <w:pStyle w:val="ListParagraph"/>
+        <w:numPr>
+          <w:ilvl w:val="0"/>
+          <w:numId w:val="7"/>
+        </w:numPr>
+        <w:tabs>
+          <w:tab w:val="left" w:pos="922"/>
+        </w:tabs>
+        <w:ind w:left="426"/>
+      </w:pPr>
+      <w:r>
+        <w:t xml:space="preserve">During </w:t>
+      </w:r>
+      <w:r>
+        <w:t>PatientManagementSystem</w:t>
+      </w:r>
+      <w:r>
+        <w:t xml:space="preserve"> initialisation process registers itself as a listener with patient object. This is achieved by patient-&gt;addListener(this) for each patient.</w:t>
+      </w:r>
+    </w:p>
+    <w:p>
+      <w:pPr>
+        <w:pStyle w:val="ListParagraph"/>
+        <w:numPr>
+          <w:ilvl w:val="0"/>
+          <w:numId w:val="7"/>
+        </w:numPr>
+        <w:tabs>
+          <w:tab w:val="left" w:pos="922"/>
+        </w:tabs>
+        <w:ind w:left="426"/>
+      </w:pPr>
+      <w:r>
+        <w:t>When new vitals are recorded in patient class setAlertLevel() updates alert level.</w:t>
+      </w:r>
+    </w:p>
+    <w:p>
+      <w:pPr>
+        <w:pStyle w:val="ListParagraph"/>
+        <w:numPr>
+          <w:ilvl w:val="0"/>
+          <w:numId w:val="7"/>
+        </w:numPr>
+        <w:tabs>
+          <w:tab w:val="left" w:pos="922"/>
+        </w:tabs>
+        <w:ind w:left="426"/>
+      </w:pPr>
+      <w:r>
+        <w:t>Then in setAlertLevel() condition is checked if alert level is ‘red’ and if so, patient object initiates</w:t>
+      </w:r>
+      <w:r>
+        <w:t xml:space="preserve"> notification</w:t>
+      </w:r>
+      <w:r>
+        <w:t xml:space="preserve"> process</w:t>
+      </w:r>
+      <w:r>
+        <w:t xml:space="preserve"> by iterating through its listeners (</w:t>
+      </w:r>
+      <w:r>
+        <w:t>listener-&gt;alertLevelHasChanged(this)</w:t>
+      </w:r>
+      <w:r>
+        <w:t>).</w:t>
+      </w:r>
+    </w:p>
+    <w:p>
+      <w:pPr>
+        <w:pStyle w:val="ListParagraph"/>
+        <w:numPr>
+          <w:ilvl w:val="0"/>
+          <w:numId w:val="7"/>
+        </w:numPr>
+        <w:tabs>
+          <w:tab w:val="left" w:pos="922"/>
+        </w:tabs>
+        <w:autoSpaceDE w:val="0"/>
+        <w:autoSpaceDN w:val="0"/>
+        <w:adjustRightInd w:val="0"/>
+        <w:spacing w:after="0" w:line="240" w:lineRule="auto"/>
+      </w:pPr>
+      <w:r>
+        <w:lastRenderedPageBreak/>
+        <w:t>PatientManagementSystem::alertLevelHasChanged(Patient* patient)</w:t>
+      </w:r>
+      <w:r>
+        <w:t xml:space="preserve"> method is invoked. It know which patient triggered the alert and then it calls: </w:t>
+      </w:r>
+      <w:r>
+        <w:t>_hospitalAlertSystem-&gt;sendAlertForPatient(patient)</w:t>
+      </w:r>
+      <w:r>
+        <w:t xml:space="preserve"> to notify hospital and </w:t>
+      </w:r>
+    </w:p>
+    <w:p>
+      <w:pPr>
+        <w:pStyle w:val="ListParagraph"/>
+        <w:tabs>
+          <w:tab w:val="left" w:pos="922"/>
+        </w:tabs>
+        <w:autoSpaceDE w:val="0"/>
+        <w:autoSpaceDN w:val="0"/>
+        <w:adjustRightInd w:val="0"/>
+        <w:spacing w:after="0" w:line="240" w:lineRule="auto"/>
+      </w:pPr>
+      <w:r>
+        <w:t xml:space="preserve">notify GP by </w:t>
+      </w:r>
+      <w:r>
+        <w:t>NotificationSystem-&gt;sendGPNotificationForPatient(patient);</w:t>
+      </w:r>
+    </w:p>
+    <w:p>
+      <w:pPr>
+        <w:tabs>
+          <w:tab w:val="left" w:pos="922"/>
+        </w:tabs>
+        <w:autoSpaceDE w:val="0"/>
+        <w:autoSpaceDN w:val="0"/>
+        <w:adjustRightInd w:val="0"/>
+        <w:spacing w:after="0" w:line="240" w:lineRule="auto"/>
+      </w:pPr>
+    </w:p>
+    <w:p>
+      <w:pPr>
+        <w:tabs>
+          <w:tab w:val="left" w:pos="922"/>
+        </w:tabs>
+        <w:autoSpaceDE w:val="0"/>
+        <w:autoSpaceDN w:val="0"/>
+        <w:adjustRightInd w:val="0"/>
+        <w:spacing w:after="0" w:line="240" w:lineRule="auto"/>
+        <w:rPr>
+          <w:b/>
+          <w:bCs/>
+        </w:rPr>
+      </w:pPr>
+      <w:r>
+        <w:rPr>
+          <w:b/>
+          <w:bCs/>
+        </w:rPr>
+        <w:t>Git commits:</w:t>
+      </w:r>
+    </w:p>
+    <w:p>
+      <w:pPr>
+        <w:pStyle w:val="ListParagraph"/>
+        <w:numPr>
+          <w:ilvl w:val="0"/>
+          <w:numId w:val="8"/>
+        </w:numPr>
+        <w:tabs>
+          <w:tab w:val="left" w:pos="922"/>
+        </w:tabs>
+        <w:autoSpaceDE w:val="0"/>
+        <w:autoSpaceDN w:val="0"/>
+        <w:adjustRightInd w:val="0"/>
+        <w:spacing w:after="0" w:line="240" w:lineRule="auto"/>
+        <w:rPr>
+          <w:b/>
+          <w:bCs/>
+        </w:rPr>
+      </w:pPr>
+      <w:r>
+        <w:t xml:space="preserve">First, I added interface of Listener in commit: </w:t>
+      </w:r>
+      <w:r>
+        <w:t>bec6f519df33c0231d0eb2ee98fdecad802f2322</w:t>
+      </w:r>
+    </w:p>
+    <w:p>
+      <w:pPr>
+        <w:pStyle w:val="ListParagraph"/>
+        <w:numPr>
+          <w:ilvl w:val="0"/>
+          <w:numId w:val="8"/>
+        </w:numPr>
+        <w:tabs>
+          <w:tab w:val="left" w:pos="922"/>
+        </w:tabs>
+        <w:autoSpaceDE w:val="0"/>
+        <w:autoSpaceDN w:val="0"/>
+        <w:adjustRightInd w:val="0"/>
+        <w:spacing w:after="0" w:line="240" w:lineRule="auto"/>
+        <w:rPr>
+          <w:b/>
+          <w:bCs/>
+        </w:rPr>
+      </w:pPr>
+      <w:r>
+        <w:t xml:space="preserve">Then I updated Patient class in commit: </w:t>
+      </w:r>
+      <w:r>
+        <w:t>cf7e56217877526fb5473557e470ec09143ca0df</w:t>
+      </w:r>
+    </w:p>
+    <w:p>
+      <w:pPr>
+        <w:pStyle w:val="ListParagraph"/>
+        <w:numPr>
+          <w:ilvl w:val="0"/>
+          <w:numId w:val="8"/>
+        </w:numPr>
+        <w:tabs>
+          <w:tab w:val="left" w:pos="922"/>
+        </w:tabs>
+        <w:autoSpaceDE w:val="0"/>
+        <w:autoSpaceDN w:val="0"/>
+        <w:adjustRightInd w:val="0"/>
+        <w:spacing w:after="0" w:line="240" w:lineRule="auto"/>
+        <w:rPr>
+          <w:b/>
+          <w:bCs/>
+        </w:rPr>
+      </w:pPr>
+      <w:r>
+        <w:t xml:space="preserve">At the end I updated PatientManagementSystem in commit: </w:t>
+      </w:r>
+      <w:r>
+        <w:t>c3cd1f959228604f1dcb360c56242d7c7db86326</w:t>
+      </w:r>
+      <w:r>
+        <w:t xml:space="preserve"> </w:t>
+      </w:r>
+    </w:p>
+    <w:p>
+      <w:pPr>
+        <w:tabs>
+          <w:tab w:val="left" w:pos="922"/>
+        </w:tabs>
+        <w:autoSpaceDE w:val="0"/>
+        <w:autoSpaceDN w:val="0"/>
+        <w:adjustRightInd w:val="0"/>
+        <w:spacing w:after="0" w:line="240" w:lineRule="auto"/>
+        <w:rPr>
+          <w:b/>
+          <w:bCs/>
+        </w:rPr>
+      </w:pPr>
+    </w:p>
+    <w:p>
+      <w:pPr>
+        <w:tabs>
+          <w:tab w:val="left" w:pos="922"/>
+        </w:tabs>
+        <w:autoSpaceDE w:val="0"/>
+        <w:autoSpaceDN w:val="0"/>
+        <w:adjustRightInd w:val="0"/>
+        <w:spacing w:after="0" w:line="240" w:lineRule="auto"/>
+        <w:rPr>
+          <w:b/>
+          <w:bCs/>
+        </w:rPr>
+      </w:pPr>
+    </w:p>
+    <w:p>
+      <w:pPr>
+        <w:tabs>
+          <w:tab w:val="left" w:pos="922"/>
+        </w:tabs>
+        <w:autoSpaceDE w:val="0"/>
+        <w:autoSpaceDN w:val="0"/>
+        <w:adjustRightInd w:val="0"/>
+        <w:spacing w:after="0" w:line="240" w:lineRule="auto"/>
+        <w:rPr>
+          <w:b/>
+          <w:bCs/>
+        </w:rPr>
+      </w:pPr>
+    </w:p>
+    <w:p>
+      <w:pPr>
+        <w:tabs>
+          <w:tab w:val="left" w:pos="922"/>
+        </w:tabs>
+        <w:autoSpaceDE w:val="0"/>
+        <w:autoSpaceDN w:val="0"/>
+        <w:adjustRightInd w:val="0"/>
+        <w:spacing w:after="0" w:line="240" w:lineRule="auto"/>
+        <w:rPr>
+          <w:b/>
+          <w:bCs/>
+        </w:rPr>
+      </w:pPr>
+    </w:p>
+    <w:p>
+      <w:pPr>
+        <w:pStyle w:val="Heading1"/>
+      </w:pPr>
+      <w:r>
+        <w:t>Final UML Class Diagram</w:t>
+      </w:r>
+    </w:p>
+    <w:p>
+      <w:r>
+        <w:rPr>
+          <w:noProof/>
+        </w:rPr>
+        <w:drawing>
+          <wp:inline distT="0" distB="0" distL="0" distR="0" wp14:anchorId="3D5B843B" wp14:editId="7913E9AE">
+            <wp:extent cx="6113253" cy="2904134"/>
+            <wp:effectExtent l="0" t="0" r="1905" b="0"/>
+            <wp:docPr id="1285934133" name="Picture 1"/>
+            <wp:cNvGraphicFramePr>
+              <a:graphicFrameLocks xmlns:a="http://schemas.openxmlformats.org/drawingml/2006/main" noChangeAspect="1"/>
+            </wp:cNvGraphicFramePr>
+            <a:graphic xmlns:a="http://schemas.openxmlformats.org/drawingml/2006/main">
+              <a:graphicData uri="http://schemas.openxmlformats.org/drawingml/2006/picture">
+                <pic:pic xmlns:pic="http://schemas.openxmlformats.org/drawingml/2006/picture">
+                  <pic:nvPicPr>
+                    <pic:cNvPr id="0" name="Picture 1"/>
+                    <pic:cNvPicPr>
+                      <a:picLocks noChangeAspect="1" noChangeArrowheads="1"/>
+                    </pic:cNvPicPr>
+                  </pic:nvPicPr>
+                  <pic:blipFill>
+                    <a:blip r:embed="rId11">
+                      <a:extLst>
+                        <a:ext uri="{28A0092B-C50C-407E-A947-70E740481C1C}">
+                          <a14:useLocalDpi xmlns:a14="http://schemas.microsoft.com/office/drawing/2010/main" val="0"/>
+                        </a:ext>
+                      </a:extLst>
+                    </a:blip>
+                    <a:srcRect/>
+                    <a:stretch>
+                      <a:fillRect/>
+                    </a:stretch>
+                  </pic:blipFill>
+                  <pic:spPr bwMode="auto">
+                    <a:xfrm>
+                      <a:off x="0" y="0"/>
+                      <a:ext cx="6117712" cy="2906252"/>
+                    </a:xfrm>
+                    <a:prstGeom prst="rect">
+                      <a:avLst/>
+                    </a:prstGeom>
+                    <a:noFill/>
+                    <a:ln>
+                      <a:noFill/>
+                    </a:ln>
+                  </pic:spPr>
+                </pic:pic>
+              </a:graphicData>
+            </a:graphic>
+          </wp:inline>
+        </w:drawing>
       </w:r>
     </w:p>
     <w:sectPr>
@@ -1717,6 +1964,92 @@
     </w:lvl>
   </w:abstractNum>
   <w:abstractNum w:abstractNumId="4" w15:restartNumberingAfterBreak="0">
+    <w:nsid w:val="5F9F1510"/>
+    <w:multiLevelType w:val="hybridMultilevel"/>
+    <w:tmpl w:val="6A1AE01E"/>
+    <w:lvl w:ilvl="0" w:tplc="0C09000F">
+      <w:start w:val="1"/>
+      <w:numFmt w:val="decimal"/>
+      <w:lvlText w:val="%1."/>
+      <w:lvlJc w:val="left"/>
+      <w:pPr>
+        <w:ind w:left="720" w:hanging="360"/>
+      </w:pPr>
+    </w:lvl>
+    <w:lvl w:ilvl="1" w:tplc="0C090019" w:tentative="1">
+      <w:start w:val="1"/>
+      <w:numFmt w:val="lowerLetter"/>
+      <w:lvlText w:val="%2."/>
+      <w:lvlJc w:val="left"/>
+      <w:pPr>
+        <w:ind w:left="1440" w:hanging="360"/>
+      </w:pPr>
+    </w:lvl>
+    <w:lvl w:ilvl="2" w:tplc="0C09001B" w:tentative="1">
+      <w:start w:val="1"/>
+      <w:numFmt w:val="lowerRoman"/>
+      <w:lvlText w:val="%3."/>
+      <w:lvlJc w:val="right"/>
+      <w:pPr>
+        <w:ind w:left="2160" w:hanging="180"/>
+      </w:pPr>
+    </w:lvl>
+    <w:lvl w:ilvl="3" w:tplc="0C09000F" w:tentative="1">
+      <w:start w:val="1"/>
+      <w:numFmt w:val="decimal"/>
+      <w:lvlText w:val="%4."/>
+      <w:lvlJc w:val="left"/>
+      <w:pPr>
+        <w:ind w:left="2880" w:hanging="360"/>
+      </w:pPr>
+    </w:lvl>
+    <w:lvl w:ilvl="4" w:tplc="0C090019" w:tentative="1">
+      <w:start w:val="1"/>
+      <w:numFmt w:val="lowerLetter"/>
+      <w:lvlText w:val="%5."/>
+      <w:lvlJc w:val="left"/>
+      <w:pPr>
+        <w:ind w:left="3600" w:hanging="360"/>
+      </w:pPr>
+    </w:lvl>
+    <w:lvl w:ilvl="5" w:tplc="0C09001B" w:tentative="1">
+      <w:start w:val="1"/>
+      <w:numFmt w:val="lowerRoman"/>
+      <w:lvlText w:val="%6."/>
+      <w:lvlJc w:val="right"/>
+      <w:pPr>
+        <w:ind w:left="4320" w:hanging="180"/>
+      </w:pPr>
+    </w:lvl>
+    <w:lvl w:ilvl="6" w:tplc="0C09000F" w:tentative="1">
+      <w:start w:val="1"/>
+      <w:numFmt w:val="decimal"/>
+      <w:lvlText w:val="%7."/>
+      <w:lvlJc w:val="left"/>
+      <w:pPr>
+        <w:ind w:left="5040" w:hanging="360"/>
+      </w:pPr>
+    </w:lvl>
+    <w:lvl w:ilvl="7" w:tplc="0C090019" w:tentative="1">
+      <w:start w:val="1"/>
+      <w:numFmt w:val="lowerLetter"/>
+      <w:lvlText w:val="%8."/>
+      <w:lvlJc w:val="left"/>
+      <w:pPr>
+        <w:ind w:left="5760" w:hanging="360"/>
+      </w:pPr>
+    </w:lvl>
+    <w:lvl w:ilvl="8" w:tplc="0C09001B" w:tentative="1">
+      <w:start w:val="1"/>
+      <w:numFmt w:val="lowerRoman"/>
+      <w:lvlText w:val="%9."/>
+      <w:lvlJc w:val="right"/>
+      <w:pPr>
+        <w:ind w:left="6480" w:hanging="180"/>
+      </w:pPr>
+    </w:lvl>
+  </w:abstractNum>
+  <w:abstractNum w:abstractNumId="5" w15:restartNumberingAfterBreak="0">
     <w:nsid w:val="68D61B34"/>
     <w:multiLevelType w:val="hybridMultilevel"/>
     <w:tmpl w:val="B9B852B6"/>
@@ -1802,7 +2135,120 @@
       </w:pPr>
     </w:lvl>
   </w:abstractNum>
-  <w:abstractNum w:abstractNumId="5" w15:restartNumberingAfterBreak="0">
+  <w:abstractNum w:abstractNumId="6" w15:restartNumberingAfterBreak="0">
+    <w:nsid w:val="6B6C613D"/>
+    <w:multiLevelType w:val="hybridMultilevel"/>
+    <w:tmpl w:val="659C77BE"/>
+    <w:lvl w:ilvl="0" w:tplc="0C090001">
+      <w:start w:val="1"/>
+      <w:numFmt w:val="bullet"/>
+      <w:lvlText w:val=""/>
+      <w:lvlJc w:val="left"/>
+      <w:pPr>
+        <w:ind w:left="720" w:hanging="360"/>
+      </w:pPr>
+      <w:rPr>
+        <w:rFonts w:ascii="Symbol" w:hAnsi="Symbol" w:hint="default"/>
+      </w:rPr>
+    </w:lvl>
+    <w:lvl w:ilvl="1" w:tplc="0C090003" w:tentative="1">
+      <w:start w:val="1"/>
+      <w:numFmt w:val="bullet"/>
+      <w:lvlText w:val="o"/>
+      <w:lvlJc w:val="left"/>
+      <w:pPr>
+        <w:ind w:left="1440" w:hanging="360"/>
+      </w:pPr>
+      <w:rPr>
+        <w:rFonts w:ascii="Courier New" w:hAnsi="Courier New" w:cs="Courier New" w:hint="default"/>
+      </w:rPr>
+    </w:lvl>
+    <w:lvl w:ilvl="2" w:tplc="0C090005" w:tentative="1">
+      <w:start w:val="1"/>
+      <w:numFmt w:val="bullet"/>
+      <w:lvlText w:val=""/>
+      <w:lvlJc w:val="left"/>
+      <w:pPr>
+        <w:ind w:left="2160" w:hanging="360"/>
+      </w:pPr>
+      <w:rPr>
+        <w:rFonts w:ascii="Wingdings" w:hAnsi="Wingdings" w:hint="default"/>
+      </w:rPr>
+    </w:lvl>
+    <w:lvl w:ilvl="3" w:tplc="0C090001" w:tentative="1">
+      <w:start w:val="1"/>
+      <w:numFmt w:val="bullet"/>
+      <w:lvlText w:val=""/>
+      <w:lvlJc w:val="left"/>
+      <w:pPr>
+        <w:ind w:left="2880" w:hanging="360"/>
+      </w:pPr>
+      <w:rPr>
+        <w:rFonts w:ascii="Symbol" w:hAnsi="Symbol" w:hint="default"/>
+      </w:rPr>
+    </w:lvl>
+    <w:lvl w:ilvl="4" w:tplc="0C090003" w:tentative="1">
+      <w:start w:val="1"/>
+      <w:numFmt w:val="bullet"/>
+      <w:lvlText w:val="o"/>
+      <w:lvlJc w:val="left"/>
+      <w:pPr>
+        <w:ind w:left="3600" w:hanging="360"/>
+      </w:pPr>
+      <w:rPr>
+        <w:rFonts w:ascii="Courier New" w:hAnsi="Courier New" w:cs="Courier New" w:hint="default"/>
+      </w:rPr>
+    </w:lvl>
+    <w:lvl w:ilvl="5" w:tplc="0C090005" w:tentative="1">
+      <w:start w:val="1"/>
+      <w:numFmt w:val="bullet"/>
+      <w:lvlText w:val=""/>
+      <w:lvlJc w:val="left"/>
+      <w:pPr>
+        <w:ind w:left="4320" w:hanging="360"/>
+      </w:pPr>
+      <w:rPr>
+        <w:rFonts w:ascii="Wingdings" w:hAnsi="Wingdings" w:hint="default"/>
+      </w:rPr>
+    </w:lvl>
+    <w:lvl w:ilvl="6" w:tplc="0C090001" w:tentative="1">
+      <w:start w:val="1"/>
+      <w:numFmt w:val="bullet"/>
+      <w:lvlText w:val=""/>
+      <w:lvlJc w:val="left"/>
+      <w:pPr>
+        <w:ind w:left="5040" w:hanging="360"/>
+      </w:pPr>
+      <w:rPr>
+        <w:rFonts w:ascii="Symbol" w:hAnsi="Symbol" w:hint="default"/>
+      </w:rPr>
+    </w:lvl>
+    <w:lvl w:ilvl="7" w:tplc="0C090003" w:tentative="1">
+      <w:start w:val="1"/>
+      <w:numFmt w:val="bullet"/>
+      <w:lvlText w:val="o"/>
+      <w:lvlJc w:val="left"/>
+      <w:pPr>
+        <w:ind w:left="5760" w:hanging="360"/>
+      </w:pPr>
+      <w:rPr>
+        <w:rFonts w:ascii="Courier New" w:hAnsi="Courier New" w:cs="Courier New" w:hint="default"/>
+      </w:rPr>
+    </w:lvl>
+    <w:lvl w:ilvl="8" w:tplc="0C090005" w:tentative="1">
+      <w:start w:val="1"/>
+      <w:numFmt w:val="bullet"/>
+      <w:lvlText w:val=""/>
+      <w:lvlJc w:val="left"/>
+      <w:pPr>
+        <w:ind w:left="6480" w:hanging="360"/>
+      </w:pPr>
+      <w:rPr>
+        <w:rFonts w:ascii="Wingdings" w:hAnsi="Wingdings" w:hint="default"/>
+      </w:rPr>
+    </w:lvl>
+  </w:abstractNum>
+  <w:abstractNum w:abstractNumId="7" w15:restartNumberingAfterBreak="0">
     <w:nsid w:val="71146142"/>
     <w:multiLevelType w:val="hybridMultilevel"/>
     <w:tmpl w:val="C1F8CAD0"/>
@@ -1919,10 +2365,10 @@
     <w:abstractNumId w:val="2"/>
   </w:num>
   <w:num w:numId="2" w16cid:durableId="373892871">
-    <w:abstractNumId w:val="5"/>
+    <w:abstractNumId w:val="7"/>
   </w:num>
   <w:num w:numId="3" w16cid:durableId="1210921535">
-    <w:abstractNumId w:val="4"/>
+    <w:abstractNumId w:val="5"/>
   </w:num>
   <w:num w:numId="4" w16cid:durableId="2094667862">
     <w:abstractNumId w:val="3"/>
@@ -1932,6 +2378,12 @@
   </w:num>
   <w:num w:numId="6" w16cid:durableId="1241601257">
     <w:abstractNumId w:val="0"/>
+  </w:num>
+  <w:num w:numId="7" w16cid:durableId="638414494">
+    <w:abstractNumId w:val="4"/>
+  </w:num>
+  <w:num w:numId="8" w16cid:durableId="264458377">
+    <w:abstractNumId w:val="6"/>
   </w:num>
 </w:numbering>
 </file>

</xml_diff>